<commit_message>
Update on the GPS system +Documentation on how the app works/api
</commit_message>
<xml_diff>
--- a/App werking.docx
+++ b/App werking.docx
@@ -198,13 +198,7 @@
         <w:t xml:space="preserve">: </w:t>
       </w:r>
       <w:r>
-        <w:t>test</w:t>
-      </w:r>
-      <w:r>
-        <w:t>3</w:t>
-      </w:r>
-      <w:r>
-        <w:t xml:space="preserve">, </w:t>
+        <w:t xml:space="preserve">test3, </w:t>
       </w:r>
       <w:r>
         <w:rPr>
@@ -230,13 +224,7 @@
         <w:t xml:space="preserve">: </w:t>
       </w:r>
       <w:r>
-        <w:t>test</w:t>
-      </w:r>
-      <w:r>
-        <w:t>4</w:t>
-      </w:r>
-      <w:r>
-        <w:t xml:space="preserve">, </w:t>
+        <w:t xml:space="preserve">test4, </w:t>
       </w:r>
       <w:r>
         <w:rPr>
@@ -245,10 +233,7 @@
         <w:t xml:space="preserve">Password: </w:t>
       </w:r>
       <w:r>
-        <w:t>secret</w:t>
-      </w:r>
-      <w:r>
-        <w:t xml:space="preserve"> </w:t>
+        <w:t xml:space="preserve">secret </w:t>
       </w:r>
     </w:p>
     <w:p>
@@ -265,10 +250,7 @@
         <w:t xml:space="preserve">: </w:t>
       </w:r>
       <w:r>
-        <w:t>festivalAdmin</w:t>
-      </w:r>
-      <w:r>
-        <w:t xml:space="preserve">, </w:t>
+        <w:t xml:space="preserve">festivalAdmin, </w:t>
       </w:r>
       <w:r>
         <w:rPr>
@@ -416,7 +398,10 @@
         <w:t>Er is ook nog een locatie systeem. Het systeem checkt eerst of er bij de positie van de gebruiker op bij de coördinaten 0 staat. Als dit zo is dan gaat het systeem er van uit dat het de eerste keer is en wordt er aan de gebruiker gevraagd om een locatie toe te voegen</w:t>
       </w:r>
       <w:r>
-        <w:t xml:space="preserve">. Als het niet waar is dan wordt google maps geopend op de positie van de gebruiker </w:t>
+        <w:t>. Als het niet waar is dan wordt google maps geopend op de positie van de gebruiker</w:t>
+      </w:r>
+      <w:r>
+        <w:t>. Een gebruiker kan nog via een button in de header zijn/locatie aanpassen</w:t>
       </w:r>
     </w:p>
     <w:p>
@@ -543,119 +528,92 @@
     </w:p>
     <w:p>
       <w:pPr>
+        <w:pStyle w:val="Kop2"/>
+      </w:pPr>
+      <w:r>
+        <w:t>Api</w:t>
+      </w:r>
+    </w:p>
+    <w:p>
+      <w:pPr>
         <w:pStyle w:val="Kop3"/>
       </w:pPr>
       <w:r>
-        <w:t xml:space="preserve">Voortgang </w:t>
-      </w:r>
-    </w:p>
-    <w:p>
-      <w:r>
-        <w:t>Zover de voortgang voor mijn taken is dat alles af behalve het opvragen van een locatie nog misgaat.</w:t>
-      </w:r>
-    </w:p>
-    <w:p>
-      <w:r>
-        <w:t xml:space="preserve">Dit komt misschien door een verkeerde </w:t>
-      </w:r>
-      <w:r>
-        <w:t>ingesteld</w:t>
-      </w:r>
-      <w:r>
-        <w:t xml:space="preserve"> xam</w:t>
-      </w:r>
-      <w:r>
-        <w:t>a</w:t>
-      </w:r>
-      <w:r>
-        <w:t>rin google maps. Of een andere bug. Momenteel is dat mijn enige idee waarom het mis gaat.</w:t>
-      </w:r>
-    </w:p>
-    <w:p>
-      <w:r>
-        <w:t xml:space="preserve">Als dit werkend krijgt moet er alleen nog een button worden gebind op de maps pagina aan de functie add </w:t>
-      </w:r>
-      <w:r>
-        <w:t>locatie</w:t>
-      </w:r>
-      <w:r>
-        <w:t xml:space="preserve"> die al in de app zit en dan zou je een locatie kunnen toevoegen/bekijken/aanpassen </w:t>
-      </w:r>
-    </w:p>
-    <w:p>
-      <w:pPr>
-        <w:pStyle w:val="Kop2"/>
-      </w:pPr>
+        <w:t>Database</w:t>
+      </w:r>
+    </w:p>
+    <w:p>
+      <w:r>
+        <w:t xml:space="preserve">Ik weet niet uit mijn hoofd of het werkt maar als je de database wilt bereiken moet je naar het volgende adres </w:t>
+      </w:r>
+    </w:p>
+    <w:bookmarkStart w:id="0" w:name="_GoBack"/>
+    <w:p>
+      <w:r>
+        <w:fldChar w:fldCharType="begin"/>
+      </w:r>
+      <w:r>
+        <w:instrText xml:space="preserve"> HYPERLINK "https://phpmyadmin.hera.fhict.nl/" </w:instrText>
+      </w:r>
+      <w:r>
+        <w:fldChar w:fldCharType="separate"/>
+      </w:r>
+      <w:r>
+        <w:rPr>
+          <w:rStyle w:val="Hyperlink"/>
+        </w:rPr>
+        <w:t>https://phpmyadmin.hera.fhict.nl/</w:t>
+      </w:r>
+      <w:r>
+        <w:rPr>
+          <w:rStyle w:val="Hyperlink"/>
+        </w:rPr>
+        <w:fldChar w:fldCharType="end"/>
+      </w:r>
+    </w:p>
+    <w:p>
+      <w:r>
+        <w:t xml:space="preserve">Username: </w:t>
+      </w:r>
+      <w:r>
+        <w:t>dbi403879</w:t>
+      </w:r>
+    </w:p>
+    <w:p>
+      <w:r>
+        <w:t>Password: Dropzone8</w:t>
+      </w:r>
+    </w:p>
+    <w:bookmarkEnd w:id="0"/>
+    <w:p>
+      <w:pPr>
+        <w:pStyle w:val="Kop3"/>
+      </w:pPr>
+      <w:r>
+        <w:t>Api acties</w:t>
+      </w:r>
+    </w:p>
+    <w:p>
+      <w:r>
+        <w:t xml:space="preserve">De </w:t>
+      </w:r>
       <w:r>
         <w:t>Api</w:t>
       </w:r>
-    </w:p>
-    <w:p>
-      <w:pPr>
-        <w:pStyle w:val="Kop3"/>
-      </w:pPr>
-      <w:r>
-        <w:t>Database</w:t>
-      </w:r>
-    </w:p>
-    <w:p>
-      <w:r>
-        <w:t xml:space="preserve">Ik weet niet uit mijn hoofd of het werkt maar als je de database wilt bereiken moet je naar het volgende adres </w:t>
-      </w:r>
-    </w:p>
-    <w:p>
+      <w:r>
+        <w:t xml:space="preserve"> kan via het volgende adres worden benaderd </w:t>
+      </w:r>
+    </w:p>
+    <w:p>
+      <w:pPr>
+        <w:rPr>
+          <w:rFonts w:ascii="Consolas" w:hAnsi="Consolas" w:cs="Consolas"/>
+          <w:color w:val="A31515"/>
+          <w:sz w:val="19"/>
+          <w:szCs w:val="19"/>
+        </w:rPr>
+      </w:pPr>
       <w:hyperlink r:id="rId7" w:history="1">
-        <w:r>
-          <w:rPr>
-            <w:rStyle w:val="Hyperlink"/>
-          </w:rPr>
-          <w:t>https://phpmyadmin.hera.fhict.nl/</w:t>
-        </w:r>
-      </w:hyperlink>
-    </w:p>
-    <w:p>
-      <w:r>
-        <w:lastRenderedPageBreak/>
-        <w:t xml:space="preserve">Username: </w:t>
-      </w:r>
-      <w:r>
-        <w:t>dbi403879</w:t>
-      </w:r>
-    </w:p>
-    <w:p>
-      <w:r>
-        <w:t>Password: Dropzone8</w:t>
-      </w:r>
-    </w:p>
-    <w:p>
-      <w:pPr>
-        <w:pStyle w:val="Kop3"/>
-      </w:pPr>
-      <w:r>
-        <w:t>Api acties</w:t>
-      </w:r>
-    </w:p>
-    <w:p>
-      <w:r>
-        <w:t xml:space="preserve">De </w:t>
-      </w:r>
-      <w:r>
-        <w:t>Api</w:t>
-      </w:r>
-      <w:r>
-        <w:t xml:space="preserve"> kan via het volgende adres worden benaderd </w:t>
-      </w:r>
-    </w:p>
-    <w:p>
-      <w:pPr>
-        <w:rPr>
-          <w:rFonts w:ascii="Consolas" w:hAnsi="Consolas" w:cs="Consolas"/>
-          <w:color w:val="A31515"/>
-          <w:sz w:val="19"/>
-          <w:szCs w:val="19"/>
-        </w:rPr>
-      </w:pPr>
-      <w:hyperlink r:id="rId8" w:history="1">
         <w:r>
           <w:rPr>
             <w:rStyle w:val="Hyperlink"/>
@@ -687,6 +645,7 @@
         <w:pStyle w:val="Kop3"/>
       </w:pPr>
       <w:r>
+        <w:lastRenderedPageBreak/>
         <w:t>Login</w:t>
       </w:r>
     </w:p>
@@ -699,7 +658,7 @@
           <w:szCs w:val="19"/>
         </w:rPr>
       </w:pPr>
-      <w:hyperlink r:id="rId9" w:history="1">
+      <w:hyperlink r:id="rId8" w:history="1">
         <w:r>
           <w:rPr>
             <w:rStyle w:val="Hyperlink"/>
@@ -766,7 +725,7 @@
           <w:szCs w:val="19"/>
         </w:rPr>
       </w:pPr>
-      <w:hyperlink r:id="rId10" w:history="1">
+      <w:hyperlink r:id="rId9" w:history="1">
         <w:r>
           <w:rPr>
             <w:rStyle w:val="Hyperlink"/>
@@ -809,7 +768,7 @@
           <w:szCs w:val="19"/>
         </w:rPr>
       </w:pPr>
-      <w:hyperlink r:id="rId11" w:history="1">
+      <w:hyperlink r:id="rId10" w:history="1">
         <w:r>
           <w:rPr>
             <w:rStyle w:val="Hyperlink"/>
@@ -817,16 +776,7 @@
             <w:sz w:val="19"/>
             <w:szCs w:val="19"/>
           </w:rPr>
-          <w:t>http://i403879.hera.fhict.nl/api/users</w:t>
-        </w:r>
-        <w:r>
-          <w:rPr>
-            <w:rStyle w:val="Hyperlink"/>
-            <w:rFonts w:ascii="Consolas" w:hAnsi="Consolas" w:cs="Consolas"/>
-            <w:sz w:val="19"/>
-            <w:szCs w:val="19"/>
-          </w:rPr>
-          <w:t>/{id}</w:t>
+          <w:t>http://i403879.hera.fhict.nl/api/users/{id}</w:t>
         </w:r>
       </w:hyperlink>
     </w:p>
@@ -861,7 +811,7 @@
         <w:pStyle w:val="Kop3"/>
       </w:pPr>
       <w:r>
-        <w:t>POST</w:t>
+        <w:t>PUT</w:t>
       </w:r>
     </w:p>
     <w:p>
@@ -878,7 +828,15 @@
       </w:r>
     </w:p>
     <w:p>
-      <w:r>
+      <w:pPr>
+        <w:rPr>
+          <w:lang w:val="en-US"/>
+        </w:rPr>
+      </w:pPr>
+      <w:r>
+        <w:rPr>
+          <w:lang w:val="en-US"/>
+        </w:rPr>
         <w:t>Latitude, Longitude, username</w:t>
       </w:r>
     </w:p>
@@ -916,7 +874,17 @@
           <w:szCs w:val="19"/>
           <w:lang w:val="en-US"/>
         </w:rPr>
-        <w:t xml:space="preserve"> </w:t>
+        <w:t xml:space="preserve"> double</w:t>
+      </w:r>
+      <w:r>
+        <w:rPr>
+          <w:rFonts w:ascii="Consolas" w:hAnsi="Consolas" w:cs="Consolas"/>
+          <w:color w:val="000000"/>
+          <w:sz w:val="19"/>
+          <w:szCs w:val="19"/>
+          <w:lang w:val="en-US"/>
+        </w:rPr>
+        <w:t xml:space="preserve"> latitude, </w:t>
       </w:r>
       <w:r>
         <w:rPr>
@@ -936,104 +904,7 @@
           <w:szCs w:val="19"/>
           <w:lang w:val="en-US"/>
         </w:rPr>
-        <w:t xml:space="preserve"> latitude, </w:t>
-      </w:r>
-      <w:r>
-        <w:rPr>
-          <w:rFonts w:ascii="Consolas" w:hAnsi="Consolas" w:cs="Consolas"/>
-          <w:color w:val="0000FF"/>
-          <w:sz w:val="19"/>
-          <w:szCs w:val="19"/>
-          <w:lang w:val="en-US"/>
-        </w:rPr>
-        <w:t>double</w:t>
-      </w:r>
-      <w:r>
-        <w:rPr>
-          <w:rFonts w:ascii="Consolas" w:hAnsi="Consolas" w:cs="Consolas"/>
-          <w:color w:val="000000"/>
-          <w:sz w:val="19"/>
-          <w:szCs w:val="19"/>
-          <w:lang w:val="en-US"/>
-        </w:rPr>
         <w:t xml:space="preserve"> longitude</w:t>
-      </w:r>
-    </w:p>
-    <w:p>
-      <w:r>
-        <w:t>Vervolgens zetten we de Contenttype van de request om naar json</w:t>
-      </w:r>
-    </w:p>
-    <w:p>
-      <w:pPr>
-        <w:rPr>
-          <w:rFonts w:ascii="Consolas" w:hAnsi="Consolas" w:cs="Consolas"/>
-          <w:color w:val="000000"/>
-          <w:sz w:val="19"/>
-          <w:szCs w:val="19"/>
-        </w:rPr>
-      </w:pPr>
-      <w:r>
-        <w:rPr>
-          <w:rFonts w:ascii="Consolas" w:hAnsi="Consolas" w:cs="Consolas"/>
-          <w:color w:val="000000"/>
-          <w:sz w:val="19"/>
-          <w:szCs w:val="19"/>
-        </w:rPr>
-        <w:t xml:space="preserve">webRequest.ContentType = </w:t>
-      </w:r>
-      <w:r>
-        <w:rPr>
-          <w:rFonts w:ascii="Consolas" w:hAnsi="Consolas" w:cs="Consolas"/>
-          <w:color w:val="A31515"/>
-          <w:sz w:val="19"/>
-          <w:szCs w:val="19"/>
-        </w:rPr>
-        <w:t>"application/json"</w:t>
-      </w:r>
-      <w:r>
-        <w:rPr>
-          <w:rFonts w:ascii="Consolas" w:hAnsi="Consolas" w:cs="Consolas"/>
-          <w:color w:val="000000"/>
-          <w:sz w:val="19"/>
-          <w:szCs w:val="19"/>
-        </w:rPr>
-        <w:t>;</w:t>
-      </w:r>
-    </w:p>
-    <w:p>
-      <w:pPr>
-        <w:rPr>
-          <w:rFonts w:cstheme="minorHAnsi"/>
-          <w:color w:val="000000"/>
-          <w:szCs w:val="19"/>
-        </w:rPr>
-      </w:pPr>
-      <w:r>
-        <w:rPr>
-          <w:rFonts w:cstheme="minorHAnsi"/>
-          <w:color w:val="000000"/>
-          <w:szCs w:val="19"/>
-        </w:rPr>
-        <w:t xml:space="preserve">Dan converten we de latitude en longitude naar  een json string en maken we een json string aan die we kunnen sturen naar de </w:t>
-      </w:r>
-      <w:proofErr w:type="spellStart"/>
-      <w:r>
-        <w:rPr>
-          <w:rFonts w:cstheme="minorHAnsi"/>
-          <w:color w:val="000000"/>
-          <w:szCs w:val="19"/>
-        </w:rPr>
-        <w:t>api</w:t>
-      </w:r>
-      <w:proofErr w:type="spellEnd"/>
-      <w:r>
-        <w:rPr>
-          <w:rFonts w:cstheme="minorHAnsi"/>
-          <w:color w:val="000000"/>
-          <w:szCs w:val="19"/>
-        </w:rPr>
-        <w:t xml:space="preserve"> </w:t>
       </w:r>
     </w:p>
     <w:p>
@@ -1047,18 +918,36 @@
           <w:color w:val="000000"/>
           <w:sz w:val="19"/>
           <w:szCs w:val="19"/>
-          <w:lang w:val="en-US"/>
-        </w:rPr>
-      </w:pPr>
-      <w:r>
-        <w:rPr>
-          <w:rFonts w:ascii="Consolas" w:hAnsi="Consolas" w:cs="Consolas"/>
-          <w:color w:val="008000"/>
-          <w:sz w:val="19"/>
-          <w:szCs w:val="19"/>
-          <w:lang w:val="en-US"/>
-        </w:rPr>
-        <w:t>//Replace the comma in the Longitude and Latitude to avoid Json errors</w:t>
+        </w:rPr>
+      </w:pPr>
+      <w:r>
+        <w:rPr>
+          <w:rFonts w:ascii="Consolas" w:hAnsi="Consolas" w:cs="Consolas"/>
+          <w:color w:val="000000"/>
+          <w:sz w:val="19"/>
+          <w:szCs w:val="19"/>
+        </w:rPr>
+        <w:t xml:space="preserve">Vervolgens maak je de </w:t>
+      </w:r>
+      <w:proofErr w:type="spellStart"/>
+      <w:r>
+        <w:rPr>
+          <w:rFonts w:ascii="Consolas" w:hAnsi="Consolas" w:cs="Consolas"/>
+          <w:color w:val="000000"/>
+          <w:sz w:val="19"/>
+          <w:szCs w:val="19"/>
+        </w:rPr>
+        <w:t>webclient</w:t>
+      </w:r>
+      <w:proofErr w:type="spellEnd"/>
+      <w:r>
+        <w:rPr>
+          <w:rFonts w:ascii="Consolas" w:hAnsi="Consolas" w:cs="Consolas"/>
+          <w:color w:val="000000"/>
+          <w:sz w:val="19"/>
+          <w:szCs w:val="19"/>
+        </w:rPr>
+        <w:t xml:space="preserve"> aan</w:t>
       </w:r>
     </w:p>
     <w:p>
@@ -1075,15 +964,49 @@
           <w:lang w:val="en-US"/>
         </w:rPr>
       </w:pPr>
-      <w:r>
-        <w:rPr>
-          <w:rFonts w:ascii="Consolas" w:hAnsi="Consolas" w:cs="Consolas"/>
-          <w:color w:val="000000"/>
-          <w:sz w:val="19"/>
-          <w:szCs w:val="19"/>
-          <w:lang w:val="en-US"/>
-        </w:rPr>
-        <w:t xml:space="preserve">                </w:t>
+      <w:proofErr w:type="spellStart"/>
+      <w:r>
+        <w:rPr>
+          <w:rFonts w:ascii="Consolas" w:hAnsi="Consolas" w:cs="Consolas"/>
+          <w:color w:val="000000"/>
+          <w:sz w:val="19"/>
+          <w:szCs w:val="19"/>
+          <w:lang w:val="en-US"/>
+        </w:rPr>
+        <w:t>WebClient</w:t>
+      </w:r>
+      <w:proofErr w:type="spellEnd"/>
+      <w:r>
+        <w:rPr>
+          <w:rFonts w:ascii="Consolas" w:hAnsi="Consolas" w:cs="Consolas"/>
+          <w:color w:val="000000"/>
+          <w:sz w:val="19"/>
+          <w:szCs w:val="19"/>
+          <w:lang w:val="en-US"/>
+        </w:rPr>
+        <w:t xml:space="preserve"> </w:t>
+      </w:r>
+      <w:proofErr w:type="spellStart"/>
+      <w:r>
+        <w:rPr>
+          <w:rFonts w:ascii="Consolas" w:hAnsi="Consolas" w:cs="Consolas"/>
+          <w:color w:val="000000"/>
+          <w:sz w:val="19"/>
+          <w:szCs w:val="19"/>
+          <w:lang w:val="en-US"/>
+        </w:rPr>
+        <w:t>webClient</w:t>
+      </w:r>
+      <w:proofErr w:type="spellEnd"/>
+      <w:r>
+        <w:rPr>
+          <w:rFonts w:ascii="Consolas" w:hAnsi="Consolas" w:cs="Consolas"/>
+          <w:color w:val="000000"/>
+          <w:sz w:val="19"/>
+          <w:szCs w:val="19"/>
+          <w:lang w:val="en-US"/>
+        </w:rPr>
+        <w:t xml:space="preserve"> = </w:t>
       </w:r>
       <w:r>
         <w:rPr>
@@ -1093,7 +1016,7 @@
           <w:szCs w:val="19"/>
           <w:lang w:val="en-US"/>
         </w:rPr>
-        <w:t>string</w:t>
+        <w:t>new</w:t>
       </w:r>
       <w:r>
         <w:rPr>
@@ -1114,7 +1037,7 @@
           <w:szCs w:val="19"/>
           <w:lang w:val="en-US"/>
         </w:rPr>
-        <w:t>Latitude_Less</w:t>
+        <w:t>WebClient</w:t>
       </w:r>
       <w:proofErr w:type="spellEnd"/>
       <w:r>
@@ -1125,69 +1048,7 @@
           <w:szCs w:val="19"/>
           <w:lang w:val="en-US"/>
         </w:rPr>
-        <w:t xml:space="preserve"> = </w:t>
-      </w:r>
-      <w:proofErr w:type="spellStart"/>
-      <w:r>
-        <w:rPr>
-          <w:rFonts w:ascii="Consolas" w:hAnsi="Consolas" w:cs="Consolas"/>
-          <w:color w:val="000000"/>
-          <w:sz w:val="19"/>
-          <w:szCs w:val="19"/>
-          <w:lang w:val="en-US"/>
-        </w:rPr>
-        <w:t>latitude.ToString</w:t>
-      </w:r>
-      <w:proofErr w:type="spellEnd"/>
-      <w:r>
-        <w:rPr>
-          <w:rFonts w:ascii="Consolas" w:hAnsi="Consolas" w:cs="Consolas"/>
-          <w:color w:val="000000"/>
-          <w:sz w:val="19"/>
-          <w:szCs w:val="19"/>
-          <w:lang w:val="en-US"/>
-        </w:rPr>
-        <w:t>().Replace(</w:t>
-      </w:r>
-      <w:r>
-        <w:rPr>
-          <w:rFonts w:ascii="Consolas" w:hAnsi="Consolas" w:cs="Consolas"/>
-          <w:color w:val="A31515"/>
-          <w:sz w:val="19"/>
-          <w:szCs w:val="19"/>
-          <w:lang w:val="en-US"/>
-        </w:rPr>
-        <w:t>','</w:t>
-      </w:r>
-      <w:r>
-        <w:rPr>
-          <w:rFonts w:ascii="Consolas" w:hAnsi="Consolas" w:cs="Consolas"/>
-          <w:color w:val="000000"/>
-          <w:sz w:val="19"/>
-          <w:szCs w:val="19"/>
-          <w:lang w:val="en-US"/>
-        </w:rPr>
-        <w:t xml:space="preserve">, </w:t>
-      </w:r>
-      <w:r>
-        <w:rPr>
-          <w:rFonts w:ascii="Consolas" w:hAnsi="Consolas" w:cs="Consolas"/>
-          <w:color w:val="A31515"/>
-          <w:sz w:val="19"/>
-          <w:szCs w:val="19"/>
-          <w:lang w:val="en-US"/>
-        </w:rPr>
-        <w:t>'.'</w:t>
-      </w:r>
-      <w:r>
-        <w:rPr>
-          <w:rFonts w:ascii="Consolas" w:hAnsi="Consolas" w:cs="Consolas"/>
-          <w:color w:val="000000"/>
-          <w:sz w:val="19"/>
-          <w:szCs w:val="19"/>
-          <w:lang w:val="en-US"/>
-        </w:rPr>
-        <w:t>);</w:t>
+        <w:t>();</w:t>
       </w:r>
     </w:p>
     <w:p>
@@ -1204,120 +1065,6 @@
           <w:lang w:val="en-US"/>
         </w:rPr>
       </w:pPr>
-      <w:r>
-        <w:rPr>
-          <w:rFonts w:ascii="Consolas" w:hAnsi="Consolas" w:cs="Consolas"/>
-          <w:color w:val="000000"/>
-          <w:sz w:val="19"/>
-          <w:szCs w:val="19"/>
-          <w:lang w:val="en-US"/>
-        </w:rPr>
-        <w:t xml:space="preserve">                </w:t>
-      </w:r>
-      <w:r>
-        <w:rPr>
-          <w:rFonts w:ascii="Consolas" w:hAnsi="Consolas" w:cs="Consolas"/>
-          <w:color w:val="0000FF"/>
-          <w:sz w:val="19"/>
-          <w:szCs w:val="19"/>
-          <w:lang w:val="en-US"/>
-        </w:rPr>
-        <w:t>string</w:t>
-      </w:r>
-      <w:r>
-        <w:rPr>
-          <w:rFonts w:ascii="Consolas" w:hAnsi="Consolas" w:cs="Consolas"/>
-          <w:color w:val="000000"/>
-          <w:sz w:val="19"/>
-          <w:szCs w:val="19"/>
-          <w:lang w:val="en-US"/>
-        </w:rPr>
-        <w:t xml:space="preserve"> </w:t>
-      </w:r>
-      <w:proofErr w:type="spellStart"/>
-      <w:r>
-        <w:rPr>
-          <w:rFonts w:ascii="Consolas" w:hAnsi="Consolas" w:cs="Consolas"/>
-          <w:color w:val="000000"/>
-          <w:sz w:val="19"/>
-          <w:szCs w:val="19"/>
-          <w:lang w:val="en-US"/>
-        </w:rPr>
-        <w:t>Longitude_Less</w:t>
-      </w:r>
-      <w:proofErr w:type="spellEnd"/>
-      <w:r>
-        <w:rPr>
-          <w:rFonts w:ascii="Consolas" w:hAnsi="Consolas" w:cs="Consolas"/>
-          <w:color w:val="000000"/>
-          <w:sz w:val="19"/>
-          <w:szCs w:val="19"/>
-          <w:lang w:val="en-US"/>
-        </w:rPr>
-        <w:t xml:space="preserve"> = </w:t>
-      </w:r>
-      <w:proofErr w:type="spellStart"/>
-      <w:r>
-        <w:rPr>
-          <w:rFonts w:ascii="Consolas" w:hAnsi="Consolas" w:cs="Consolas"/>
-          <w:color w:val="000000"/>
-          <w:sz w:val="19"/>
-          <w:szCs w:val="19"/>
-          <w:lang w:val="en-US"/>
-        </w:rPr>
-        <w:t>longitude.ToString</w:t>
-      </w:r>
-      <w:proofErr w:type="spellEnd"/>
-      <w:r>
-        <w:rPr>
-          <w:rFonts w:ascii="Consolas" w:hAnsi="Consolas" w:cs="Consolas"/>
-          <w:color w:val="000000"/>
-          <w:sz w:val="19"/>
-          <w:szCs w:val="19"/>
-          <w:lang w:val="en-US"/>
-        </w:rPr>
-        <w:t>().Replace(</w:t>
-      </w:r>
-      <w:r>
-        <w:rPr>
-          <w:rFonts w:ascii="Consolas" w:hAnsi="Consolas" w:cs="Consolas"/>
-          <w:color w:val="A31515"/>
-          <w:sz w:val="19"/>
-          <w:szCs w:val="19"/>
-          <w:lang w:val="en-US"/>
-        </w:rPr>
-        <w:t>','</w:t>
-      </w:r>
-      <w:r>
-        <w:rPr>
-          <w:rFonts w:ascii="Consolas" w:hAnsi="Consolas" w:cs="Consolas"/>
-          <w:color w:val="000000"/>
-          <w:sz w:val="19"/>
-          <w:szCs w:val="19"/>
-          <w:lang w:val="en-US"/>
-        </w:rPr>
-        <w:t xml:space="preserve">, </w:t>
-      </w:r>
-      <w:r>
-        <w:rPr>
-          <w:rFonts w:ascii="Consolas" w:hAnsi="Consolas" w:cs="Consolas"/>
-          <w:color w:val="A31515"/>
-          <w:sz w:val="19"/>
-          <w:szCs w:val="19"/>
-          <w:lang w:val="en-US"/>
-        </w:rPr>
-        <w:t>'.'</w:t>
-      </w:r>
-      <w:r>
-        <w:rPr>
-          <w:rFonts w:ascii="Consolas" w:hAnsi="Consolas" w:cs="Consolas"/>
-          <w:color w:val="000000"/>
-          <w:sz w:val="19"/>
-          <w:szCs w:val="19"/>
-          <w:lang w:val="en-US"/>
-        </w:rPr>
-        <w:t>);</w:t>
-      </w:r>
     </w:p>
     <w:p>
       <w:pPr>
@@ -1333,6 +1080,16 @@
           <w:lang w:val="en-US"/>
         </w:rPr>
       </w:pPr>
+      <w:r>
+        <w:rPr>
+          <w:rFonts w:ascii="Consolas" w:hAnsi="Consolas" w:cs="Consolas"/>
+          <w:color w:val="008000"/>
+          <w:sz w:val="19"/>
+          <w:szCs w:val="19"/>
+          <w:lang w:val="en-US"/>
+        </w:rPr>
+        <w:t>//Replace the comma in the Longitude and Latitude to avoid Json errors</w:t>
+      </w:r>
     </w:p>
     <w:p>
       <w:pPr>
@@ -1356,17 +1113,111 @@
           <w:szCs w:val="19"/>
           <w:lang w:val="en-US"/>
         </w:rPr>
-        <w:t xml:space="preserve">                </w:t>
-      </w:r>
-      <w:r>
-        <w:rPr>
-          <w:rFonts w:ascii="Consolas" w:hAnsi="Consolas" w:cs="Consolas"/>
-          <w:color w:val="008000"/>
-          <w:sz w:val="19"/>
-          <w:szCs w:val="19"/>
-          <w:lang w:val="en-US"/>
-        </w:rPr>
-        <w:t>//Make the Json body</w:t>
+        <w:t xml:space="preserve">            </w:t>
+      </w:r>
+      <w:r>
+        <w:rPr>
+          <w:rFonts w:ascii="Consolas" w:hAnsi="Consolas" w:cs="Consolas"/>
+          <w:color w:val="0000FF"/>
+          <w:sz w:val="19"/>
+          <w:szCs w:val="19"/>
+          <w:lang w:val="en-US"/>
+        </w:rPr>
+        <w:t>string</w:t>
+      </w:r>
+      <w:r>
+        <w:rPr>
+          <w:rFonts w:ascii="Consolas" w:hAnsi="Consolas" w:cs="Consolas"/>
+          <w:color w:val="000000"/>
+          <w:sz w:val="19"/>
+          <w:szCs w:val="19"/>
+          <w:lang w:val="en-US"/>
+        </w:rPr>
+        <w:t xml:space="preserve"> </w:t>
+      </w:r>
+      <w:proofErr w:type="spellStart"/>
+      <w:r>
+        <w:rPr>
+          <w:rFonts w:ascii="Consolas" w:hAnsi="Consolas" w:cs="Consolas"/>
+          <w:color w:val="000000"/>
+          <w:sz w:val="19"/>
+          <w:szCs w:val="19"/>
+          <w:lang w:val="en-US"/>
+        </w:rPr>
+        <w:t>Latitude_Less</w:t>
+      </w:r>
+      <w:proofErr w:type="spellEnd"/>
+      <w:r>
+        <w:rPr>
+          <w:rFonts w:ascii="Consolas" w:hAnsi="Consolas" w:cs="Consolas"/>
+          <w:color w:val="000000"/>
+          <w:sz w:val="19"/>
+          <w:szCs w:val="19"/>
+          <w:lang w:val="en-US"/>
+        </w:rPr>
+        <w:t xml:space="preserve"> = </w:t>
+      </w:r>
+      <w:proofErr w:type="spellStart"/>
+      <w:r>
+        <w:rPr>
+          <w:rFonts w:ascii="Consolas" w:hAnsi="Consolas" w:cs="Consolas"/>
+          <w:color w:val="000000"/>
+          <w:sz w:val="19"/>
+          <w:szCs w:val="19"/>
+          <w:lang w:val="en-US"/>
+        </w:rPr>
+        <w:t>latitude.ToString</w:t>
+      </w:r>
+      <w:proofErr w:type="spellEnd"/>
+      <w:r>
+        <w:rPr>
+          <w:rFonts w:ascii="Consolas" w:hAnsi="Consolas" w:cs="Consolas"/>
+          <w:color w:val="000000"/>
+          <w:sz w:val="19"/>
+          <w:szCs w:val="19"/>
+          <w:lang w:val="en-US"/>
+        </w:rPr>
+        <w:t>().Replace(</w:t>
+      </w:r>
+      <w:r>
+        <w:rPr>
+          <w:rFonts w:ascii="Consolas" w:hAnsi="Consolas" w:cs="Consolas"/>
+          <w:color w:val="A31515"/>
+          <w:sz w:val="19"/>
+          <w:szCs w:val="19"/>
+          <w:lang w:val="en-US"/>
+        </w:rPr>
+        <w:t>','</w:t>
+      </w:r>
+      <w:r>
+        <w:rPr>
+          <w:rFonts w:ascii="Consolas" w:hAnsi="Consolas" w:cs="Consolas"/>
+          <w:color w:val="000000"/>
+          <w:sz w:val="19"/>
+          <w:szCs w:val="19"/>
+          <w:lang w:val="en-US"/>
+        </w:rPr>
+        <w:t xml:space="preserve">, </w:t>
+      </w:r>
+      <w:r>
+        <w:rPr>
+          <w:rFonts w:ascii="Consolas" w:hAnsi="Consolas" w:cs="Consolas"/>
+          <w:color w:val="A31515"/>
+          <w:sz w:val="19"/>
+          <w:szCs w:val="19"/>
+          <w:lang w:val="en-US"/>
+        </w:rPr>
+        <w:t>'.'</w:t>
+      </w:r>
+      <w:r>
+        <w:rPr>
+          <w:rFonts w:ascii="Consolas" w:hAnsi="Consolas" w:cs="Consolas"/>
+          <w:color w:val="000000"/>
+          <w:sz w:val="19"/>
+          <w:szCs w:val="19"/>
+          <w:lang w:val="en-US"/>
+        </w:rPr>
+        <w:t>);</w:t>
       </w:r>
     </w:p>
     <w:p>
@@ -1391,7 +1242,7 @@
           <w:szCs w:val="19"/>
           <w:lang w:val="en-US"/>
         </w:rPr>
-        <w:t xml:space="preserve">                </w:t>
+        <w:t xml:space="preserve">            </w:t>
       </w:r>
       <w:r>
         <w:rPr>
@@ -1411,7 +1262,51 @@
           <w:szCs w:val="19"/>
           <w:lang w:val="en-US"/>
         </w:rPr>
-        <w:t xml:space="preserve"> json = </w:t>
+        <w:t xml:space="preserve"> </w:t>
+      </w:r>
+      <w:proofErr w:type="spellStart"/>
+      <w:r>
+        <w:rPr>
+          <w:rFonts w:ascii="Consolas" w:hAnsi="Consolas" w:cs="Consolas"/>
+          <w:color w:val="000000"/>
+          <w:sz w:val="19"/>
+          <w:szCs w:val="19"/>
+          <w:lang w:val="en-US"/>
+        </w:rPr>
+        <w:t>Longitude_Less</w:t>
+      </w:r>
+      <w:proofErr w:type="spellEnd"/>
+      <w:r>
+        <w:rPr>
+          <w:rFonts w:ascii="Consolas" w:hAnsi="Consolas" w:cs="Consolas"/>
+          <w:color w:val="000000"/>
+          <w:sz w:val="19"/>
+          <w:szCs w:val="19"/>
+          <w:lang w:val="en-US"/>
+        </w:rPr>
+        <w:t xml:space="preserve"> = </w:t>
+      </w:r>
+      <w:proofErr w:type="spellStart"/>
+      <w:r>
+        <w:rPr>
+          <w:rFonts w:ascii="Consolas" w:hAnsi="Consolas" w:cs="Consolas"/>
+          <w:color w:val="000000"/>
+          <w:sz w:val="19"/>
+          <w:szCs w:val="19"/>
+          <w:lang w:val="en-US"/>
+        </w:rPr>
+        <w:t>longitude.ToString</w:t>
+      </w:r>
+      <w:proofErr w:type="spellEnd"/>
+      <w:r>
+        <w:rPr>
+          <w:rFonts w:ascii="Consolas" w:hAnsi="Consolas" w:cs="Consolas"/>
+          <w:color w:val="000000"/>
+          <w:sz w:val="19"/>
+          <w:szCs w:val="19"/>
+          <w:lang w:val="en-US"/>
+        </w:rPr>
+        <w:t>().Replace(</w:t>
       </w:r>
       <w:r>
         <w:rPr>
@@ -1421,17 +1316,17 @@
           <w:szCs w:val="19"/>
           <w:lang w:val="en-US"/>
         </w:rPr>
-        <w:t>"{\"username\":"</w:t>
-      </w:r>
-      <w:r>
-        <w:rPr>
-          <w:rFonts w:ascii="Consolas" w:hAnsi="Consolas" w:cs="Consolas"/>
-          <w:color w:val="000000"/>
-          <w:sz w:val="19"/>
-          <w:szCs w:val="19"/>
-          <w:lang w:val="en-US"/>
-        </w:rPr>
-        <w:t xml:space="preserve"> + username + </w:t>
+        <w:t>','</w:t>
+      </w:r>
+      <w:r>
+        <w:rPr>
+          <w:rFonts w:ascii="Consolas" w:hAnsi="Consolas" w:cs="Consolas"/>
+          <w:color w:val="000000"/>
+          <w:sz w:val="19"/>
+          <w:szCs w:val="19"/>
+          <w:lang w:val="en-US"/>
+        </w:rPr>
+        <w:t xml:space="preserve">, </w:t>
       </w:r>
       <w:r>
         <w:rPr>
@@ -1441,7 +1336,17 @@
           <w:szCs w:val="19"/>
           <w:lang w:val="en-US"/>
         </w:rPr>
-        <w:t>","</w:t>
+        <w:t>'.'</w:t>
+      </w:r>
+      <w:r>
+        <w:rPr>
+          <w:rFonts w:ascii="Consolas" w:hAnsi="Consolas" w:cs="Consolas"/>
+          <w:color w:val="000000"/>
+          <w:sz w:val="19"/>
+          <w:szCs w:val="19"/>
+          <w:lang w:val="en-US"/>
+        </w:rPr>
+        <w:t>);</w:t>
       </w:r>
     </w:p>
     <w:p>
@@ -1458,15 +1363,213 @@
           <w:lang w:val="en-US"/>
         </w:rPr>
       </w:pPr>
-      <w:r>
-        <w:rPr>
-          <w:rFonts w:ascii="Consolas" w:hAnsi="Consolas" w:cs="Consolas"/>
-          <w:color w:val="000000"/>
-          <w:sz w:val="19"/>
-          <w:szCs w:val="19"/>
-          <w:lang w:val="en-US"/>
-        </w:rPr>
-        <w:t xml:space="preserve">                    + </w:t>
+    </w:p>
+    <w:p>
+      <w:pPr>
+        <w:autoSpaceDE w:val="0"/>
+        <w:autoSpaceDN w:val="0"/>
+        <w:adjustRightInd w:val="0"/>
+        <w:spacing w:after="0" w:line="240" w:lineRule="auto"/>
+        <w:rPr>
+          <w:rFonts w:ascii="Consolas" w:hAnsi="Consolas" w:cs="Consolas"/>
+          <w:color w:val="000000"/>
+          <w:sz w:val="19"/>
+          <w:szCs w:val="19"/>
+        </w:rPr>
+      </w:pPr>
+      <w:r>
+        <w:rPr>
+          <w:rFonts w:ascii="Consolas" w:hAnsi="Consolas" w:cs="Consolas"/>
+          <w:color w:val="000000"/>
+          <w:sz w:val="19"/>
+          <w:szCs w:val="19"/>
+        </w:rPr>
+        <w:t>Vervolgens converten we de u</w:t>
+      </w:r>
+      <w:r>
+        <w:rPr>
+          <w:rFonts w:ascii="Consolas" w:hAnsi="Consolas" w:cs="Consolas"/>
+          <w:color w:val="000000"/>
+          <w:sz w:val="19"/>
+          <w:szCs w:val="19"/>
+        </w:rPr>
+        <w:t xml:space="preserve">sername naar json om </w:t>
+      </w:r>
+      <w:proofErr w:type="spellStart"/>
+      <w:r>
+        <w:rPr>
+          <w:rFonts w:ascii="Consolas" w:hAnsi="Consolas" w:cs="Consolas"/>
+          <w:color w:val="000000"/>
+          <w:sz w:val="19"/>
+          <w:szCs w:val="19"/>
+        </w:rPr>
+        <w:t>errors</w:t>
+      </w:r>
+      <w:proofErr w:type="spellEnd"/>
+      <w:r>
+        <w:rPr>
+          <w:rFonts w:ascii="Consolas" w:hAnsi="Consolas" w:cs="Consolas"/>
+          <w:color w:val="000000"/>
+          <w:sz w:val="19"/>
+          <w:szCs w:val="19"/>
+        </w:rPr>
+        <w:t xml:space="preserve"> te voorkomen</w:t>
+      </w:r>
+    </w:p>
+    <w:p>
+      <w:pPr>
+        <w:autoSpaceDE w:val="0"/>
+        <w:autoSpaceDN w:val="0"/>
+        <w:adjustRightInd w:val="0"/>
+        <w:spacing w:after="0" w:line="240" w:lineRule="auto"/>
+        <w:rPr>
+          <w:rFonts w:ascii="Consolas" w:hAnsi="Consolas" w:cs="Consolas"/>
+          <w:color w:val="000000"/>
+          <w:sz w:val="19"/>
+          <w:szCs w:val="19"/>
+        </w:rPr>
+      </w:pPr>
+      <w:r>
+        <w:rPr>
+          <w:rFonts w:ascii="Consolas" w:hAnsi="Consolas" w:cs="Consolas"/>
+          <w:color w:val="000000"/>
+          <w:sz w:val="19"/>
+          <w:szCs w:val="19"/>
+        </w:rPr>
+        <w:t>En maken we een json string aan om mee te geven aan de call</w:t>
+      </w:r>
+    </w:p>
+    <w:p>
+      <w:pPr>
+        <w:autoSpaceDE w:val="0"/>
+        <w:autoSpaceDN w:val="0"/>
+        <w:adjustRightInd w:val="0"/>
+        <w:spacing w:after="0" w:line="240" w:lineRule="auto"/>
+        <w:rPr>
+          <w:rFonts w:ascii="Consolas" w:hAnsi="Consolas" w:cs="Consolas"/>
+          <w:color w:val="000000"/>
+          <w:sz w:val="19"/>
+          <w:szCs w:val="19"/>
+          <w:lang w:val="en-US"/>
+        </w:rPr>
+      </w:pPr>
+      <w:r>
+        <w:rPr>
+          <w:rFonts w:ascii="Consolas" w:hAnsi="Consolas" w:cs="Consolas"/>
+          <w:color w:val="000000"/>
+          <w:sz w:val="19"/>
+          <w:szCs w:val="19"/>
+        </w:rPr>
+        <w:t xml:space="preserve">            </w:t>
+      </w:r>
+      <w:r>
+        <w:rPr>
+          <w:rFonts w:ascii="Consolas" w:hAnsi="Consolas" w:cs="Consolas"/>
+          <w:color w:val="0000FF"/>
+          <w:sz w:val="19"/>
+          <w:szCs w:val="19"/>
+          <w:lang w:val="en-US"/>
+        </w:rPr>
+        <w:t>string</w:t>
+      </w:r>
+      <w:r>
+        <w:rPr>
+          <w:rFonts w:ascii="Consolas" w:hAnsi="Consolas" w:cs="Consolas"/>
+          <w:color w:val="000000"/>
+          <w:sz w:val="19"/>
+          <w:szCs w:val="19"/>
+          <w:lang w:val="en-US"/>
+        </w:rPr>
+        <w:t xml:space="preserve"> </w:t>
+      </w:r>
+      <w:proofErr w:type="spellStart"/>
+      <w:r>
+        <w:rPr>
+          <w:rFonts w:ascii="Consolas" w:hAnsi="Consolas" w:cs="Consolas"/>
+          <w:color w:val="000000"/>
+          <w:sz w:val="19"/>
+          <w:szCs w:val="19"/>
+          <w:lang w:val="en-US"/>
+        </w:rPr>
+        <w:t>jsonUsername</w:t>
+      </w:r>
+      <w:proofErr w:type="spellEnd"/>
+      <w:r>
+        <w:rPr>
+          <w:rFonts w:ascii="Consolas" w:hAnsi="Consolas" w:cs="Consolas"/>
+          <w:color w:val="000000"/>
+          <w:sz w:val="19"/>
+          <w:szCs w:val="19"/>
+          <w:lang w:val="en-US"/>
+        </w:rPr>
+        <w:t xml:space="preserve"> = </w:t>
+      </w:r>
+      <w:proofErr w:type="spellStart"/>
+      <w:r>
+        <w:rPr>
+          <w:rFonts w:ascii="Consolas" w:hAnsi="Consolas" w:cs="Consolas"/>
+          <w:color w:val="000000"/>
+          <w:sz w:val="19"/>
+          <w:szCs w:val="19"/>
+          <w:lang w:val="en-US"/>
+        </w:rPr>
+        <w:t>JsonConvert.SerializeObject</w:t>
+      </w:r>
+      <w:proofErr w:type="spellEnd"/>
+      <w:r>
+        <w:rPr>
+          <w:rFonts w:ascii="Consolas" w:hAnsi="Consolas" w:cs="Consolas"/>
+          <w:color w:val="000000"/>
+          <w:sz w:val="19"/>
+          <w:szCs w:val="19"/>
+          <w:lang w:val="en-US"/>
+        </w:rPr>
+        <w:t>(username);</w:t>
+      </w:r>
+    </w:p>
+    <w:p>
+      <w:pPr>
+        <w:autoSpaceDE w:val="0"/>
+        <w:autoSpaceDN w:val="0"/>
+        <w:adjustRightInd w:val="0"/>
+        <w:spacing w:after="0" w:line="240" w:lineRule="auto"/>
+        <w:rPr>
+          <w:rFonts w:ascii="Consolas" w:hAnsi="Consolas" w:cs="Consolas"/>
+          <w:color w:val="000000"/>
+          <w:sz w:val="19"/>
+          <w:szCs w:val="19"/>
+          <w:lang w:val="en-US"/>
+        </w:rPr>
+      </w:pPr>
+      <w:r>
+        <w:rPr>
+          <w:rFonts w:ascii="Consolas" w:hAnsi="Consolas" w:cs="Consolas"/>
+          <w:color w:val="000000"/>
+          <w:sz w:val="19"/>
+          <w:szCs w:val="19"/>
+          <w:lang w:val="en-US"/>
+        </w:rPr>
+        <w:t xml:space="preserve">            </w:t>
+      </w:r>
+      <w:r>
+        <w:rPr>
+          <w:rFonts w:ascii="Consolas" w:hAnsi="Consolas" w:cs="Consolas"/>
+          <w:color w:val="0000FF"/>
+          <w:sz w:val="19"/>
+          <w:szCs w:val="19"/>
+          <w:lang w:val="en-US"/>
+        </w:rPr>
+        <w:t>string</w:t>
+      </w:r>
+      <w:r>
+        <w:rPr>
+          <w:rFonts w:ascii="Consolas" w:hAnsi="Consolas" w:cs="Consolas"/>
+          <w:color w:val="000000"/>
+          <w:sz w:val="19"/>
+          <w:szCs w:val="19"/>
+          <w:lang w:val="en-US"/>
+        </w:rPr>
+        <w:t xml:space="preserve"> json = </w:t>
       </w:r>
       <w:r>
         <w:rPr>
@@ -1476,6 +1579,83 @@
           <w:szCs w:val="19"/>
           <w:lang w:val="en-US"/>
         </w:rPr>
+        <w:t>"{\"username\":"</w:t>
+      </w:r>
+      <w:r>
+        <w:rPr>
+          <w:rFonts w:ascii="Consolas" w:hAnsi="Consolas" w:cs="Consolas"/>
+          <w:color w:val="000000"/>
+          <w:sz w:val="19"/>
+          <w:szCs w:val="19"/>
+          <w:lang w:val="en-US"/>
+        </w:rPr>
+        <w:t xml:space="preserve"> + </w:t>
+      </w:r>
+      <w:proofErr w:type="spellStart"/>
+      <w:r>
+        <w:rPr>
+          <w:rFonts w:ascii="Consolas" w:hAnsi="Consolas" w:cs="Consolas"/>
+          <w:color w:val="000000"/>
+          <w:sz w:val="19"/>
+          <w:szCs w:val="19"/>
+          <w:lang w:val="en-US"/>
+        </w:rPr>
+        <w:t>jsonUsername</w:t>
+      </w:r>
+      <w:proofErr w:type="spellEnd"/>
+      <w:r>
+        <w:rPr>
+          <w:rFonts w:ascii="Consolas" w:hAnsi="Consolas" w:cs="Consolas"/>
+          <w:color w:val="000000"/>
+          <w:sz w:val="19"/>
+          <w:szCs w:val="19"/>
+          <w:lang w:val="en-US"/>
+        </w:rPr>
+        <w:t xml:space="preserve"> + </w:t>
+      </w:r>
+      <w:r>
+        <w:rPr>
+          <w:rFonts w:ascii="Consolas" w:hAnsi="Consolas" w:cs="Consolas"/>
+          <w:color w:val="A31515"/>
+          <w:sz w:val="19"/>
+          <w:szCs w:val="19"/>
+          <w:lang w:val="en-US"/>
+        </w:rPr>
+        <w:t>","</w:t>
+      </w:r>
+    </w:p>
+    <w:p>
+      <w:pPr>
+        <w:autoSpaceDE w:val="0"/>
+        <w:autoSpaceDN w:val="0"/>
+        <w:adjustRightInd w:val="0"/>
+        <w:spacing w:after="0" w:line="240" w:lineRule="auto"/>
+        <w:rPr>
+          <w:rFonts w:ascii="Consolas" w:hAnsi="Consolas" w:cs="Consolas"/>
+          <w:color w:val="000000"/>
+          <w:sz w:val="19"/>
+          <w:szCs w:val="19"/>
+          <w:lang w:val="en-US"/>
+        </w:rPr>
+      </w:pPr>
+      <w:r>
+        <w:rPr>
+          <w:rFonts w:ascii="Consolas" w:hAnsi="Consolas" w:cs="Consolas"/>
+          <w:color w:val="000000"/>
+          <w:sz w:val="19"/>
+          <w:szCs w:val="19"/>
+          <w:lang w:val="en-US"/>
+        </w:rPr>
+        <w:t xml:space="preserve">                + </w:t>
+      </w:r>
+      <w:r>
+        <w:rPr>
+          <w:rFonts w:ascii="Consolas" w:hAnsi="Consolas" w:cs="Consolas"/>
+          <w:color w:val="A31515"/>
+          <w:sz w:val="19"/>
+          <w:szCs w:val="19"/>
+          <w:lang w:val="en-US"/>
+        </w:rPr>
         <w:t>"\"latitude\":"</w:t>
       </w:r>
       <w:r>
@@ -1523,23 +1703,35 @@
     </w:p>
     <w:p>
       <w:pPr>
-        <w:rPr>
-          <w:rFonts w:ascii="Consolas" w:hAnsi="Consolas" w:cs="Consolas"/>
-          <w:color w:val="000000"/>
-          <w:sz w:val="19"/>
-          <w:szCs w:val="19"/>
-          <w:lang w:val="en-US"/>
-        </w:rPr>
-      </w:pPr>
-      <w:r>
-        <w:rPr>
-          <w:rFonts w:ascii="Consolas" w:hAnsi="Consolas" w:cs="Consolas"/>
-          <w:color w:val="000000"/>
-          <w:sz w:val="19"/>
-          <w:szCs w:val="19"/>
-          <w:lang w:val="en-US"/>
-        </w:rPr>
-        <w:t xml:space="preserve">                    + </w:t>
+        <w:autoSpaceDE w:val="0"/>
+        <w:autoSpaceDN w:val="0"/>
+        <w:adjustRightInd w:val="0"/>
+        <w:spacing w:after="0" w:line="240" w:lineRule="auto"/>
+        <w:rPr>
+          <w:rFonts w:ascii="Consolas" w:hAnsi="Consolas" w:cs="Consolas"/>
+          <w:color w:val="000000"/>
+          <w:sz w:val="19"/>
+          <w:szCs w:val="19"/>
+        </w:rPr>
+      </w:pPr>
+      <w:r>
+        <w:rPr>
+          <w:rFonts w:ascii="Consolas" w:hAnsi="Consolas" w:cs="Consolas"/>
+          <w:color w:val="000000"/>
+          <w:sz w:val="19"/>
+          <w:szCs w:val="19"/>
+          <w:lang w:val="en-US"/>
+        </w:rPr>
+        <w:t xml:space="preserve">                </w:t>
+      </w:r>
+      <w:r>
+        <w:rPr>
+          <w:rFonts w:ascii="Consolas" w:hAnsi="Consolas" w:cs="Consolas"/>
+          <w:color w:val="000000"/>
+          <w:sz w:val="19"/>
+          <w:szCs w:val="19"/>
+        </w:rPr>
+        <w:t xml:space="preserve">+ </w:t>
       </w:r>
       <w:r>
         <w:rPr>
@@ -1547,7 +1739,6 @@
           <w:color w:val="A31515"/>
           <w:sz w:val="19"/>
           <w:szCs w:val="19"/>
-          <w:lang w:val="en-US"/>
         </w:rPr>
         <w:t>"\"longitude\":"</w:t>
       </w:r>
@@ -1557,7 +1748,6 @@
           <w:color w:val="000000"/>
           <w:sz w:val="19"/>
           <w:szCs w:val="19"/>
-          <w:lang w:val="en-US"/>
         </w:rPr>
         <w:t xml:space="preserve"> + </w:t>
       </w:r>
@@ -1568,7 +1758,6 @@
           <w:color w:val="000000"/>
           <w:sz w:val="19"/>
           <w:szCs w:val="19"/>
-          <w:lang w:val="en-US"/>
         </w:rPr>
         <w:t>Longitude_Less</w:t>
       </w:r>
@@ -1579,7 +1768,6 @@
           <w:color w:val="000000"/>
           <w:sz w:val="19"/>
           <w:szCs w:val="19"/>
-          <w:lang w:val="en-US"/>
         </w:rPr>
         <w:t xml:space="preserve"> + </w:t>
       </w:r>
@@ -1589,48 +1777,435 @@
           <w:color w:val="A31515"/>
           <w:sz w:val="19"/>
           <w:szCs w:val="19"/>
-          <w:lang w:val="en-US"/>
         </w:rPr>
         <w:t>"}"</w:t>
       </w:r>
-    </w:p>
-    <w:p>
-      <w:pPr>
-        <w:rPr>
-          <w:rFonts w:cstheme="minorHAnsi"/>
-          <w:color w:val="000000"/>
-          <w:szCs w:val="19"/>
-        </w:rPr>
-      </w:pPr>
-      <w:r>
-        <w:rPr>
-          <w:rFonts w:cstheme="minorHAnsi"/>
-          <w:color w:val="000000"/>
-          <w:szCs w:val="19"/>
-        </w:rPr>
-        <w:lastRenderedPageBreak/>
-        <w:t>Als dit allemaal goed gaat d</w:t>
-      </w:r>
-      <w:r>
-        <w:rPr>
-          <w:rFonts w:cstheme="minorHAnsi"/>
-          <w:color w:val="000000"/>
-          <w:szCs w:val="19"/>
-        </w:rPr>
-        <w:t>an is de positie momenteel van de gebruiker aangepast. Verder kan je nog meer aanpassen in de request alleen zou je dat moeten toevoegen aan de string. Vervolgens wordt de startpage gerefresht en kan de gebruiker e</w:t>
-      </w:r>
-      <w:r>
-        <w:rPr>
-          <w:rFonts w:cstheme="minorHAnsi"/>
-          <w:color w:val="000000"/>
-          <w:szCs w:val="19"/>
-        </w:rPr>
-        <w:t xml:space="preserve">en locatie openen </w:t>
+      <w:r>
+        <w:rPr>
+          <w:rFonts w:ascii="Consolas" w:hAnsi="Consolas" w:cs="Consolas"/>
+          <w:color w:val="000000"/>
+          <w:sz w:val="19"/>
+          <w:szCs w:val="19"/>
+        </w:rPr>
+        <w:t>;</w:t>
+      </w:r>
+    </w:p>
+    <w:p>
+      <w:pPr>
+        <w:autoSpaceDE w:val="0"/>
+        <w:autoSpaceDN w:val="0"/>
+        <w:adjustRightInd w:val="0"/>
+        <w:spacing w:after="0" w:line="240" w:lineRule="auto"/>
+        <w:rPr>
+          <w:rFonts w:ascii="Consolas" w:hAnsi="Consolas" w:cs="Consolas"/>
+          <w:color w:val="000000"/>
+          <w:sz w:val="19"/>
+          <w:szCs w:val="19"/>
+        </w:rPr>
+      </w:pPr>
+      <w:r>
+        <w:rPr>
+          <w:rFonts w:ascii="Consolas" w:hAnsi="Consolas" w:cs="Consolas"/>
+          <w:color w:val="000000"/>
+          <w:sz w:val="19"/>
+          <w:szCs w:val="19"/>
+        </w:rPr>
+        <w:t xml:space="preserve">            </w:t>
+      </w:r>
+    </w:p>
+    <w:p>
+      <w:pPr>
+        <w:autoSpaceDE w:val="0"/>
+        <w:autoSpaceDN w:val="0"/>
+        <w:adjustRightInd w:val="0"/>
+        <w:spacing w:after="0" w:line="240" w:lineRule="auto"/>
+        <w:rPr>
+          <w:rFonts w:ascii="Consolas" w:hAnsi="Consolas" w:cs="Consolas"/>
+          <w:color w:val="000000"/>
+          <w:sz w:val="19"/>
+          <w:szCs w:val="19"/>
+        </w:rPr>
+      </w:pPr>
+      <w:r>
+        <w:rPr>
+          <w:rFonts w:ascii="Consolas" w:hAnsi="Consolas" w:cs="Consolas"/>
+          <w:color w:val="000000"/>
+          <w:sz w:val="19"/>
+          <w:szCs w:val="19"/>
+        </w:rPr>
+        <w:t xml:space="preserve">En dan voeren we </w:t>
+      </w:r>
+      <w:r>
+        <w:rPr>
+          <w:rFonts w:ascii="Consolas" w:hAnsi="Consolas" w:cs="Consolas"/>
+          <w:color w:val="000000"/>
+          <w:sz w:val="19"/>
+          <w:szCs w:val="19"/>
+        </w:rPr>
+        <w:t>de call uit</w:t>
+      </w:r>
+    </w:p>
+    <w:p>
+      <w:pPr>
+        <w:autoSpaceDE w:val="0"/>
+        <w:autoSpaceDN w:val="0"/>
+        <w:adjustRightInd w:val="0"/>
+        <w:spacing w:after="0" w:line="240" w:lineRule="auto"/>
+        <w:rPr>
+          <w:rFonts w:ascii="Consolas" w:hAnsi="Consolas" w:cs="Consolas"/>
+          <w:color w:val="000000"/>
+          <w:sz w:val="19"/>
+          <w:szCs w:val="19"/>
+          <w:lang w:val="en-US"/>
+        </w:rPr>
+      </w:pPr>
+      <w:r>
+        <w:rPr>
+          <w:rFonts w:ascii="Consolas" w:hAnsi="Consolas" w:cs="Consolas"/>
+          <w:color w:val="000000"/>
+          <w:sz w:val="19"/>
+          <w:szCs w:val="19"/>
+        </w:rPr>
+        <w:t xml:space="preserve">            </w:t>
+      </w:r>
+      <w:r>
+        <w:rPr>
+          <w:rFonts w:ascii="Consolas" w:hAnsi="Consolas" w:cs="Consolas"/>
+          <w:color w:val="008000"/>
+          <w:sz w:val="19"/>
+          <w:szCs w:val="19"/>
+          <w:lang w:val="en-US"/>
+        </w:rPr>
+        <w:t>//Make the call</w:t>
+      </w:r>
+    </w:p>
+    <w:p>
+      <w:pPr>
+        <w:autoSpaceDE w:val="0"/>
+        <w:autoSpaceDN w:val="0"/>
+        <w:adjustRightInd w:val="0"/>
+        <w:spacing w:after="0" w:line="240" w:lineRule="auto"/>
+        <w:rPr>
+          <w:rFonts w:ascii="Consolas" w:hAnsi="Consolas" w:cs="Consolas"/>
+          <w:color w:val="000000"/>
+          <w:sz w:val="19"/>
+          <w:szCs w:val="19"/>
+          <w:lang w:val="en-US"/>
+        </w:rPr>
+      </w:pPr>
+      <w:r>
+        <w:rPr>
+          <w:rFonts w:ascii="Consolas" w:hAnsi="Consolas" w:cs="Consolas"/>
+          <w:color w:val="000000"/>
+          <w:sz w:val="19"/>
+          <w:szCs w:val="19"/>
+          <w:lang w:val="en-US"/>
+        </w:rPr>
+        <w:t xml:space="preserve">            </w:t>
+      </w:r>
+      <w:r>
+        <w:rPr>
+          <w:rFonts w:ascii="Consolas" w:hAnsi="Consolas" w:cs="Consolas"/>
+          <w:color w:val="0000FF"/>
+          <w:sz w:val="19"/>
+          <w:szCs w:val="19"/>
+          <w:lang w:val="en-US"/>
+        </w:rPr>
+        <w:t>string</w:t>
+      </w:r>
+      <w:r>
+        <w:rPr>
+          <w:rFonts w:ascii="Consolas" w:hAnsi="Consolas" w:cs="Consolas"/>
+          <w:color w:val="000000"/>
+          <w:sz w:val="19"/>
+          <w:szCs w:val="19"/>
+          <w:lang w:val="en-US"/>
+        </w:rPr>
+        <w:t xml:space="preserve"> </w:t>
+      </w:r>
+      <w:proofErr w:type="spellStart"/>
+      <w:r>
+        <w:rPr>
+          <w:rFonts w:ascii="Consolas" w:hAnsi="Consolas" w:cs="Consolas"/>
+          <w:color w:val="000000"/>
+          <w:sz w:val="19"/>
+          <w:szCs w:val="19"/>
+          <w:lang w:val="en-US"/>
+        </w:rPr>
+        <w:t>webUri</w:t>
+      </w:r>
+      <w:proofErr w:type="spellEnd"/>
+      <w:r>
+        <w:rPr>
+          <w:rFonts w:ascii="Consolas" w:hAnsi="Consolas" w:cs="Consolas"/>
+          <w:color w:val="000000"/>
+          <w:sz w:val="19"/>
+          <w:szCs w:val="19"/>
+          <w:lang w:val="en-US"/>
+        </w:rPr>
+        <w:t xml:space="preserve"> = </w:t>
+      </w:r>
+      <w:r>
+        <w:rPr>
+          <w:rFonts w:ascii="Consolas" w:hAnsi="Consolas" w:cs="Consolas"/>
+          <w:color w:val="A31515"/>
+          <w:sz w:val="19"/>
+          <w:szCs w:val="19"/>
+          <w:lang w:val="en-US"/>
+        </w:rPr>
+        <w:t>"http://i403879.hera.fhict.nl/</w:t>
+      </w:r>
+      <w:proofErr w:type="spellStart"/>
+      <w:r>
+        <w:rPr>
+          <w:rFonts w:ascii="Consolas" w:hAnsi="Consolas" w:cs="Consolas"/>
+          <w:color w:val="A31515"/>
+          <w:sz w:val="19"/>
+          <w:szCs w:val="19"/>
+          <w:lang w:val="en-US"/>
+        </w:rPr>
+        <w:t>api</w:t>
+      </w:r>
+      <w:proofErr w:type="spellEnd"/>
+      <w:r>
+        <w:rPr>
+          <w:rFonts w:ascii="Consolas" w:hAnsi="Consolas" w:cs="Consolas"/>
+          <w:color w:val="A31515"/>
+          <w:sz w:val="19"/>
+          <w:szCs w:val="19"/>
+          <w:lang w:val="en-US"/>
+        </w:rPr>
+        <w:t>/users/"</w:t>
+      </w:r>
+      <w:r>
+        <w:rPr>
+          <w:rFonts w:ascii="Consolas" w:hAnsi="Consolas" w:cs="Consolas"/>
+          <w:color w:val="000000"/>
+          <w:sz w:val="19"/>
+          <w:szCs w:val="19"/>
+          <w:lang w:val="en-US"/>
+        </w:rPr>
+        <w:t xml:space="preserve"> + </w:t>
+      </w:r>
+      <w:proofErr w:type="spellStart"/>
+      <w:r>
+        <w:rPr>
+          <w:rFonts w:ascii="Consolas" w:hAnsi="Consolas" w:cs="Consolas"/>
+          <w:color w:val="000000"/>
+          <w:sz w:val="19"/>
+          <w:szCs w:val="19"/>
+          <w:lang w:val="en-US"/>
+        </w:rPr>
+        <w:t>userid</w:t>
+      </w:r>
+      <w:proofErr w:type="spellEnd"/>
+      <w:r>
+        <w:rPr>
+          <w:rFonts w:ascii="Consolas" w:hAnsi="Consolas" w:cs="Consolas"/>
+          <w:color w:val="000000"/>
+          <w:sz w:val="19"/>
+          <w:szCs w:val="19"/>
+          <w:lang w:val="en-US"/>
+        </w:rPr>
+        <w:t>;</w:t>
+      </w:r>
+    </w:p>
+    <w:p>
+      <w:pPr>
+        <w:autoSpaceDE w:val="0"/>
+        <w:autoSpaceDN w:val="0"/>
+        <w:adjustRightInd w:val="0"/>
+        <w:spacing w:after="0" w:line="240" w:lineRule="auto"/>
+        <w:rPr>
+          <w:rFonts w:ascii="Consolas" w:hAnsi="Consolas" w:cs="Consolas"/>
+          <w:color w:val="000000"/>
+          <w:sz w:val="19"/>
+          <w:szCs w:val="19"/>
+          <w:lang w:val="en-US"/>
+        </w:rPr>
+      </w:pPr>
+      <w:r>
+        <w:rPr>
+          <w:rFonts w:ascii="Consolas" w:hAnsi="Consolas" w:cs="Consolas"/>
+          <w:color w:val="000000"/>
+          <w:sz w:val="19"/>
+          <w:szCs w:val="19"/>
+          <w:lang w:val="en-US"/>
+        </w:rPr>
+        <w:t xml:space="preserve">            </w:t>
+      </w:r>
+      <w:proofErr w:type="spellStart"/>
+      <w:r>
+        <w:rPr>
+          <w:rFonts w:ascii="Consolas" w:hAnsi="Consolas" w:cs="Consolas"/>
+          <w:color w:val="000000"/>
+          <w:sz w:val="19"/>
+          <w:szCs w:val="19"/>
+          <w:lang w:val="en-US"/>
+        </w:rPr>
+        <w:t>webClient.Headers.Add</w:t>
+      </w:r>
+      <w:proofErr w:type="spellEnd"/>
+      <w:r>
+        <w:rPr>
+          <w:rFonts w:ascii="Consolas" w:hAnsi="Consolas" w:cs="Consolas"/>
+          <w:color w:val="000000"/>
+          <w:sz w:val="19"/>
+          <w:szCs w:val="19"/>
+          <w:lang w:val="en-US"/>
+        </w:rPr>
+        <w:t>(</w:t>
+      </w:r>
+      <w:r>
+        <w:rPr>
+          <w:rFonts w:ascii="Consolas" w:hAnsi="Consolas" w:cs="Consolas"/>
+          <w:color w:val="A31515"/>
+          <w:sz w:val="19"/>
+          <w:szCs w:val="19"/>
+          <w:lang w:val="en-US"/>
+        </w:rPr>
+        <w:t>"Content-Type"</w:t>
+      </w:r>
+      <w:r>
+        <w:rPr>
+          <w:rFonts w:ascii="Consolas" w:hAnsi="Consolas" w:cs="Consolas"/>
+          <w:color w:val="000000"/>
+          <w:sz w:val="19"/>
+          <w:szCs w:val="19"/>
+          <w:lang w:val="en-US"/>
+        </w:rPr>
+        <w:t xml:space="preserve">, </w:t>
+      </w:r>
+      <w:r>
+        <w:rPr>
+          <w:rFonts w:ascii="Consolas" w:hAnsi="Consolas" w:cs="Consolas"/>
+          <w:color w:val="A31515"/>
+          <w:sz w:val="19"/>
+          <w:szCs w:val="19"/>
+          <w:lang w:val="en-US"/>
+        </w:rPr>
+        <w:t>"application/json"</w:t>
+      </w:r>
+      <w:r>
+        <w:rPr>
+          <w:rFonts w:ascii="Consolas" w:hAnsi="Consolas" w:cs="Consolas"/>
+          <w:color w:val="000000"/>
+          <w:sz w:val="19"/>
+          <w:szCs w:val="19"/>
+          <w:lang w:val="en-US"/>
+        </w:rPr>
+        <w:t>);</w:t>
       </w:r>
     </w:p>
     <w:p>
       <w:pPr>
         <w:pStyle w:val="Kop2"/>
+        <w:rPr>
+          <w:rFonts w:ascii="Consolas" w:hAnsi="Consolas" w:cs="Consolas"/>
+          <w:color w:val="000000"/>
+          <w:sz w:val="19"/>
+          <w:szCs w:val="19"/>
+          <w:lang w:val="en-US"/>
+        </w:rPr>
+      </w:pPr>
+      <w:r>
+        <w:rPr>
+          <w:rFonts w:ascii="Consolas" w:hAnsi="Consolas" w:cs="Consolas"/>
+          <w:color w:val="000000"/>
+          <w:sz w:val="19"/>
+          <w:szCs w:val="19"/>
+          <w:lang w:val="en-US"/>
+        </w:rPr>
+        <w:t xml:space="preserve">            </w:t>
+      </w:r>
+      <w:r>
+        <w:rPr>
+          <w:rFonts w:ascii="Consolas" w:hAnsi="Consolas" w:cs="Consolas"/>
+          <w:color w:val="0000FF"/>
+          <w:sz w:val="19"/>
+          <w:szCs w:val="19"/>
+          <w:lang w:val="en-US"/>
+        </w:rPr>
+        <w:t>string</w:t>
+      </w:r>
+      <w:r>
+        <w:rPr>
+          <w:rFonts w:ascii="Consolas" w:hAnsi="Consolas" w:cs="Consolas"/>
+          <w:color w:val="000000"/>
+          <w:sz w:val="19"/>
+          <w:szCs w:val="19"/>
+          <w:lang w:val="en-US"/>
+        </w:rPr>
+        <w:t xml:space="preserve"> reply = </w:t>
+      </w:r>
+      <w:proofErr w:type="spellStart"/>
+      <w:r>
+        <w:rPr>
+          <w:rFonts w:ascii="Consolas" w:hAnsi="Consolas" w:cs="Consolas"/>
+          <w:color w:val="000000"/>
+          <w:sz w:val="19"/>
+          <w:szCs w:val="19"/>
+          <w:lang w:val="en-US"/>
+        </w:rPr>
+        <w:t>webClient.UploadString</w:t>
+      </w:r>
+      <w:proofErr w:type="spellEnd"/>
+      <w:r>
+        <w:rPr>
+          <w:rFonts w:ascii="Consolas" w:hAnsi="Consolas" w:cs="Consolas"/>
+          <w:color w:val="000000"/>
+          <w:sz w:val="19"/>
+          <w:szCs w:val="19"/>
+          <w:lang w:val="en-US"/>
+        </w:rPr>
+        <w:t>(</w:t>
+      </w:r>
+      <w:proofErr w:type="spellStart"/>
+      <w:r>
+        <w:rPr>
+          <w:rFonts w:ascii="Consolas" w:hAnsi="Consolas" w:cs="Consolas"/>
+          <w:color w:val="000000"/>
+          <w:sz w:val="19"/>
+          <w:szCs w:val="19"/>
+          <w:lang w:val="en-US"/>
+        </w:rPr>
+        <w:t>webUri</w:t>
+      </w:r>
+      <w:proofErr w:type="spellEnd"/>
+      <w:r>
+        <w:rPr>
+          <w:rFonts w:ascii="Consolas" w:hAnsi="Consolas" w:cs="Consolas"/>
+          <w:color w:val="000000"/>
+          <w:sz w:val="19"/>
+          <w:szCs w:val="19"/>
+          <w:lang w:val="en-US"/>
+        </w:rPr>
+        <w:t xml:space="preserve">, </w:t>
+      </w:r>
+      <w:r>
+        <w:rPr>
+          <w:rFonts w:ascii="Consolas" w:hAnsi="Consolas" w:cs="Consolas"/>
+          <w:color w:val="A31515"/>
+          <w:sz w:val="19"/>
+          <w:szCs w:val="19"/>
+          <w:lang w:val="en-US"/>
+        </w:rPr>
+        <w:t>"PUT"</w:t>
+      </w:r>
+      <w:r>
+        <w:rPr>
+          <w:rFonts w:ascii="Consolas" w:hAnsi="Consolas" w:cs="Consolas"/>
+          <w:color w:val="000000"/>
+          <w:sz w:val="19"/>
+          <w:szCs w:val="19"/>
+          <w:lang w:val="en-US"/>
+        </w:rPr>
+        <w:t>, json);</w:t>
+      </w:r>
+    </w:p>
+    <w:p>
+      <w:pPr>
+        <w:pStyle w:val="Kop2"/>
       </w:pPr>
       <w:r>
         <w:t>Bronnen</w:t>
@@ -1640,7 +2215,7 @@
       </w:r>
     </w:p>
     <w:p>
-      <w:hyperlink r:id="rId12" w:history="1">
+      <w:hyperlink r:id="rId11" w:history="1">
         <w:r>
           <w:rPr>
             <w:rStyle w:val="Hyperlink"/>
@@ -1669,7 +2244,7 @@
           <w:lang w:val="en-US"/>
         </w:rPr>
       </w:pPr>
-      <w:hyperlink r:id="rId13" w:history="1">
+      <w:hyperlink r:id="rId12" w:history="1">
         <w:r>
           <w:rPr>
             <w:rStyle w:val="Hyperlink"/>
@@ -1687,8 +2262,6 @@
       <w:r>
         <w:t xml:space="preserve">-&gt; </w:t>
       </w:r>
-      <w:bookmarkStart w:id="0" w:name="_GoBack"/>
-      <w:bookmarkEnd w:id="0"/>
       <w:r>
         <w:rPr>
           <w:lang w:val="en-US"/>
@@ -1856,6 +2429,7 @@
     <w:lsdException w:name="HTML Sample" w:semiHidden="1" w:unhideWhenUsed="1"/>
     <w:lsdException w:name="HTML Typewriter" w:semiHidden="1" w:unhideWhenUsed="1"/>
     <w:lsdException w:name="HTML Variable" w:semiHidden="1" w:unhideWhenUsed="1"/>
+    <w:lsdException w:name="Normal Table" w:semiHidden="1" w:unhideWhenUsed="1"/>
     <w:lsdException w:name="annotation subject" w:semiHidden="1" w:unhideWhenUsed="1"/>
     <w:lsdException w:name="No List" w:semiHidden="1" w:unhideWhenUsed="1"/>
     <w:lsdException w:name="Outline List 1" w:semiHidden="1" w:unhideWhenUsed="1"/>
@@ -1902,8 +2476,10 @@
     <w:lsdException w:name="Table Subtle 2" w:semiHidden="1" w:unhideWhenUsed="1"/>
     <w:lsdException w:name="Table Web 1" w:semiHidden="1" w:unhideWhenUsed="1"/>
     <w:lsdException w:name="Table Web 2" w:semiHidden="1" w:unhideWhenUsed="1"/>
+    <w:lsdException w:name="Table Web 3" w:semiHidden="1" w:unhideWhenUsed="1"/>
     <w:lsdException w:name="Balloon Text" w:semiHidden="1" w:unhideWhenUsed="1"/>
     <w:lsdException w:name="Table Grid" w:uiPriority="39"/>
+    <w:lsdException w:name="Table Theme" w:semiHidden="1" w:unhideWhenUsed="1"/>
     <w:lsdException w:name="Placeholder Text" w:semiHidden="1"/>
     <w:lsdException w:name="No Spacing" w:uiPriority="1" w:qFormat="1"/>
     <w:lsdException w:name="Light Shading" w:uiPriority="60"/>
@@ -2197,6 +2773,7 @@
   <w:style w:type="character" w:default="1" w:styleId="Standaardalinea-lettertype">
     <w:name w:val="Default Paragraph Font"/>
     <w:uiPriority w:val="1"/>
+    <w:semiHidden/>
     <w:unhideWhenUsed/>
   </w:style>
   <w:style w:type="table" w:default="1" w:styleId="Standaardtabel">

</xml_diff>

<commit_message>
Updated the doc with more info regarding the PUT method on users/id
</commit_message>
<xml_diff>
--- a/App werking.docx
+++ b/App werking.docx
@@ -547,29 +547,15 @@
         <w:t xml:space="preserve">Ik weet niet uit mijn hoofd of het werkt maar als je de database wilt bereiken moet je naar het volgende adres </w:t>
       </w:r>
     </w:p>
-    <w:bookmarkStart w:id="0" w:name="_GoBack"/>
-    <w:p>
-      <w:r>
-        <w:fldChar w:fldCharType="begin"/>
-      </w:r>
-      <w:r>
-        <w:instrText xml:space="preserve"> HYPERLINK "https://phpmyadmin.hera.fhict.nl/" </w:instrText>
-      </w:r>
-      <w:r>
-        <w:fldChar w:fldCharType="separate"/>
-      </w:r>
-      <w:r>
-        <w:rPr>
-          <w:rStyle w:val="Hyperlink"/>
-        </w:rPr>
-        <w:t>https://phpmyadmin.hera.fhict.nl/</w:t>
-      </w:r>
-      <w:r>
-        <w:rPr>
-          <w:rStyle w:val="Hyperlink"/>
-        </w:rPr>
-        <w:fldChar w:fldCharType="end"/>
-      </w:r>
+    <w:p>
+      <w:hyperlink r:id="rId7" w:history="1">
+        <w:r>
+          <w:rPr>
+            <w:rStyle w:val="Hyperlink"/>
+          </w:rPr>
+          <w:t>https://phpmyadmin.hera.fhict.nl/</w:t>
+        </w:r>
+      </w:hyperlink>
     </w:p>
     <w:p>
       <w:r>
@@ -584,7 +570,6 @@
         <w:t>Password: Dropzone8</w:t>
       </w:r>
     </w:p>
-    <w:bookmarkEnd w:id="0"/>
     <w:p>
       <w:pPr>
         <w:pStyle w:val="Kop3"/>
@@ -613,7 +598,7 @@
           <w:szCs w:val="19"/>
         </w:rPr>
       </w:pPr>
-      <w:hyperlink r:id="rId7" w:history="1">
+      <w:hyperlink r:id="rId8" w:history="1">
         <w:r>
           <w:rPr>
             <w:rStyle w:val="Hyperlink"/>
@@ -658,7 +643,7 @@
           <w:szCs w:val="19"/>
         </w:rPr>
       </w:pPr>
-      <w:hyperlink r:id="rId8" w:history="1">
+      <w:hyperlink r:id="rId9" w:history="1">
         <w:r>
           <w:rPr>
             <w:rStyle w:val="Hyperlink"/>
@@ -725,7 +710,7 @@
           <w:szCs w:val="19"/>
         </w:rPr>
       </w:pPr>
-      <w:hyperlink r:id="rId9" w:history="1">
+      <w:hyperlink r:id="rId10" w:history="1">
         <w:r>
           <w:rPr>
             <w:rStyle w:val="Hyperlink"/>
@@ -768,7 +753,7 @@
           <w:szCs w:val="19"/>
         </w:rPr>
       </w:pPr>
-      <w:hyperlink r:id="rId10" w:history="1">
+      <w:hyperlink r:id="rId11" w:history="1">
         <w:r>
           <w:rPr>
             <w:rStyle w:val="Hyperlink"/>
@@ -1801,6 +1786,7 @@
           <w:color w:val="000000"/>
           <w:sz w:val="19"/>
           <w:szCs w:val="19"/>
+          <w:lang w:val="en-US"/>
         </w:rPr>
       </w:pPr>
       <w:r>
@@ -1811,6 +1797,21 @@
           <w:szCs w:val="19"/>
         </w:rPr>
         <w:t xml:space="preserve">            </w:t>
+      </w:r>
+    </w:p>
+    <w:p>
+      <w:pPr>
+        <w:rPr>
+          <w:lang w:val="en-US"/>
+        </w:rPr>
+      </w:pPr>
+    </w:p>
+    <w:p>
+      <w:r>
+        <w:t>De put methode k</w:t>
+      </w:r>
+      <w:r>
+        <w:t>an voor meerdere doel einden worden gebruikt. We hebben nu ook een methode die de profiel page van een user update alleen het verschil is nu dat alleen de email en username en e.v.t password moet worden geüpgraded.</w:t>
       </w:r>
     </w:p>
     <w:p>
@@ -1826,24 +1827,6 @@
           <w:szCs w:val="19"/>
         </w:rPr>
       </w:pPr>
-      <w:r>
-        <w:rPr>
-          <w:rFonts w:ascii="Consolas" w:hAnsi="Consolas" w:cs="Consolas"/>
-          <w:color w:val="000000"/>
-          <w:sz w:val="19"/>
-          <w:szCs w:val="19"/>
-        </w:rPr>
-        <w:t xml:space="preserve">En dan voeren we </w:t>
-      </w:r>
-      <w:r>
-        <w:rPr>
-          <w:rFonts w:ascii="Consolas" w:hAnsi="Consolas" w:cs="Consolas"/>
-          <w:color w:val="000000"/>
-          <w:sz w:val="19"/>
-          <w:szCs w:val="19"/>
-        </w:rPr>
-        <w:t>de call uit</w:t>
-      </w:r>
     </w:p>
     <w:p>
       <w:pPr>
@@ -1856,28 +1839,8 @@
           <w:color w:val="000000"/>
           <w:sz w:val="19"/>
           <w:szCs w:val="19"/>
-          <w:lang w:val="en-US"/>
-        </w:rPr>
-      </w:pPr>
-      <w:r>
-        <w:rPr>
-          <w:rFonts w:ascii="Consolas" w:hAnsi="Consolas" w:cs="Consolas"/>
-          <w:color w:val="000000"/>
-          <w:sz w:val="19"/>
-          <w:szCs w:val="19"/>
-        </w:rPr>
-        <w:t xml:space="preserve">            </w:t>
-      </w:r>
-      <w:r>
-        <w:rPr>
-          <w:rFonts w:ascii="Consolas" w:hAnsi="Consolas" w:cs="Consolas"/>
-          <w:color w:val="008000"/>
-          <w:sz w:val="19"/>
-          <w:szCs w:val="19"/>
-          <w:lang w:val="en-US"/>
-        </w:rPr>
-        <w:t>//Make the call</w:t>
-      </w:r>
+        </w:rPr>
+      </w:pPr>
     </w:p>
     <w:p>
       <w:pPr>
@@ -1932,7 +1895,7 @@
           <w:szCs w:val="19"/>
           <w:lang w:val="en-US"/>
         </w:rPr>
-        <w:t>webUri</w:t>
+        <w:t>jsonUsername</w:t>
       </w:r>
       <w:proofErr w:type="spellEnd"/>
       <w:r>
@@ -1945,69 +1908,27 @@
         </w:rPr>
         <w:t xml:space="preserve"> = </w:t>
       </w:r>
-      <w:r>
-        <w:rPr>
-          <w:rFonts w:ascii="Consolas" w:hAnsi="Consolas" w:cs="Consolas"/>
-          <w:color w:val="A31515"/>
-          <w:sz w:val="19"/>
-          <w:szCs w:val="19"/>
-          <w:lang w:val="en-US"/>
-        </w:rPr>
-        <w:t>"http://i403879.hera.fhict.nl/</w:t>
-      </w:r>
       <w:proofErr w:type="spellStart"/>
       <w:r>
         <w:rPr>
           <w:rFonts w:ascii="Consolas" w:hAnsi="Consolas" w:cs="Consolas"/>
-          <w:color w:val="A31515"/>
-          <w:sz w:val="19"/>
-          <w:szCs w:val="19"/>
-          <w:lang w:val="en-US"/>
-        </w:rPr>
-        <w:t>api</w:t>
+          <w:color w:val="000000"/>
+          <w:sz w:val="19"/>
+          <w:szCs w:val="19"/>
+          <w:lang w:val="en-US"/>
+        </w:rPr>
+        <w:t>JsonConvert.SerializeObject</w:t>
       </w:r>
       <w:proofErr w:type="spellEnd"/>
       <w:r>
         <w:rPr>
           <w:rFonts w:ascii="Consolas" w:hAnsi="Consolas" w:cs="Consolas"/>
-          <w:color w:val="A31515"/>
-          <w:sz w:val="19"/>
-          <w:szCs w:val="19"/>
-          <w:lang w:val="en-US"/>
-        </w:rPr>
-        <w:t>/users/"</w:t>
-      </w:r>
-      <w:r>
-        <w:rPr>
-          <w:rFonts w:ascii="Consolas" w:hAnsi="Consolas" w:cs="Consolas"/>
-          <w:color w:val="000000"/>
-          <w:sz w:val="19"/>
-          <w:szCs w:val="19"/>
-          <w:lang w:val="en-US"/>
-        </w:rPr>
-        <w:t xml:space="preserve"> + </w:t>
-      </w:r>
-      <w:proofErr w:type="spellStart"/>
-      <w:r>
-        <w:rPr>
-          <w:rFonts w:ascii="Consolas" w:hAnsi="Consolas" w:cs="Consolas"/>
-          <w:color w:val="000000"/>
-          <w:sz w:val="19"/>
-          <w:szCs w:val="19"/>
-          <w:lang w:val="en-US"/>
-        </w:rPr>
-        <w:t>userid</w:t>
-      </w:r>
-      <w:proofErr w:type="spellEnd"/>
-      <w:r>
-        <w:rPr>
-          <w:rFonts w:ascii="Consolas" w:hAnsi="Consolas" w:cs="Consolas"/>
-          <w:color w:val="000000"/>
-          <w:sz w:val="19"/>
-          <w:szCs w:val="19"/>
-          <w:lang w:val="en-US"/>
-        </w:rPr>
-        <w:t>;</w:t>
+          <w:color w:val="000000"/>
+          <w:sz w:val="19"/>
+          <w:szCs w:val="19"/>
+          <w:lang w:val="en-US"/>
+        </w:rPr>
+        <w:t>(username);</w:t>
       </w:r>
     </w:p>
     <w:p>
@@ -2034,6 +1955,26 @@
         </w:rPr>
         <w:t xml:space="preserve">            </w:t>
       </w:r>
+      <w:r>
+        <w:rPr>
+          <w:rFonts w:ascii="Consolas" w:hAnsi="Consolas" w:cs="Consolas"/>
+          <w:color w:val="0000FF"/>
+          <w:sz w:val="19"/>
+          <w:szCs w:val="19"/>
+          <w:lang w:val="en-US"/>
+        </w:rPr>
+        <w:t>string</w:t>
+      </w:r>
+      <w:r>
+        <w:rPr>
+          <w:rFonts w:ascii="Consolas" w:hAnsi="Consolas" w:cs="Consolas"/>
+          <w:color w:val="000000"/>
+          <w:sz w:val="19"/>
+          <w:szCs w:val="19"/>
+          <w:lang w:val="en-US"/>
+        </w:rPr>
+        <w:t xml:space="preserve"> </w:t>
+      </w:r>
       <w:proofErr w:type="spellStart"/>
       <w:r>
         <w:rPr>
@@ -2043,6 +1984,915 @@
           <w:szCs w:val="19"/>
           <w:lang w:val="en-US"/>
         </w:rPr>
+        <w:t>jsonEmail</w:t>
+      </w:r>
+      <w:proofErr w:type="spellEnd"/>
+      <w:r>
+        <w:rPr>
+          <w:rFonts w:ascii="Consolas" w:hAnsi="Consolas" w:cs="Consolas"/>
+          <w:color w:val="000000"/>
+          <w:sz w:val="19"/>
+          <w:szCs w:val="19"/>
+          <w:lang w:val="en-US"/>
+        </w:rPr>
+        <w:t xml:space="preserve"> = </w:t>
+      </w:r>
+      <w:proofErr w:type="spellStart"/>
+      <w:r>
+        <w:rPr>
+          <w:rFonts w:ascii="Consolas" w:hAnsi="Consolas" w:cs="Consolas"/>
+          <w:color w:val="000000"/>
+          <w:sz w:val="19"/>
+          <w:szCs w:val="19"/>
+          <w:lang w:val="en-US"/>
+        </w:rPr>
+        <w:t>JsonConvert.SerializeObject</w:t>
+      </w:r>
+      <w:proofErr w:type="spellEnd"/>
+      <w:r>
+        <w:rPr>
+          <w:rFonts w:ascii="Consolas" w:hAnsi="Consolas" w:cs="Consolas"/>
+          <w:color w:val="000000"/>
+          <w:sz w:val="19"/>
+          <w:szCs w:val="19"/>
+          <w:lang w:val="en-US"/>
+        </w:rPr>
+        <w:t>(email);</w:t>
+      </w:r>
+    </w:p>
+    <w:p>
+      <w:r>
+        <w:rPr>
+          <w:rFonts w:ascii="Consolas" w:hAnsi="Consolas" w:cs="Consolas"/>
+          <w:color w:val="000000"/>
+          <w:sz w:val="19"/>
+          <w:szCs w:val="19"/>
+          <w:lang w:val="en-US"/>
+        </w:rPr>
+        <w:t xml:space="preserve">            </w:t>
+      </w:r>
+      <w:r>
+        <w:rPr>
+          <w:rFonts w:ascii="Consolas" w:hAnsi="Consolas" w:cs="Consolas"/>
+          <w:color w:val="0000FF"/>
+          <w:sz w:val="19"/>
+          <w:szCs w:val="19"/>
+        </w:rPr>
+        <w:t>string</w:t>
+      </w:r>
+      <w:r>
+        <w:rPr>
+          <w:rFonts w:ascii="Consolas" w:hAnsi="Consolas" w:cs="Consolas"/>
+          <w:color w:val="000000"/>
+          <w:sz w:val="19"/>
+          <w:szCs w:val="19"/>
+        </w:rPr>
+        <w:t xml:space="preserve"> json;</w:t>
+      </w:r>
+    </w:p>
+    <w:p>
+      <w:pPr>
+        <w:autoSpaceDE w:val="0"/>
+        <w:autoSpaceDN w:val="0"/>
+        <w:adjustRightInd w:val="0"/>
+        <w:spacing w:after="0" w:line="240" w:lineRule="auto"/>
+        <w:rPr>
+          <w:rFonts w:ascii="Consolas" w:hAnsi="Consolas" w:cs="Consolas"/>
+          <w:color w:val="000000"/>
+          <w:sz w:val="19"/>
+          <w:szCs w:val="19"/>
+        </w:rPr>
+      </w:pPr>
+    </w:p>
+    <w:p>
+      <w:pPr>
+        <w:autoSpaceDE w:val="0"/>
+        <w:autoSpaceDN w:val="0"/>
+        <w:adjustRightInd w:val="0"/>
+        <w:spacing w:after="0" w:line="240" w:lineRule="auto"/>
+        <w:rPr>
+          <w:rFonts w:ascii="Consolas" w:hAnsi="Consolas" w:cs="Consolas"/>
+          <w:color w:val="000000"/>
+          <w:sz w:val="19"/>
+          <w:szCs w:val="19"/>
+          <w:lang w:val="en-US"/>
+        </w:rPr>
+      </w:pPr>
+      <w:r>
+        <w:rPr>
+          <w:rFonts w:ascii="Consolas" w:hAnsi="Consolas" w:cs="Consolas"/>
+          <w:color w:val="000000"/>
+          <w:sz w:val="19"/>
+          <w:szCs w:val="19"/>
+          <w:lang w:val="en-US"/>
+        </w:rPr>
+        <w:t xml:space="preserve">                </w:t>
+      </w:r>
+      <w:r>
+        <w:rPr>
+          <w:rFonts w:ascii="Consolas" w:hAnsi="Consolas" w:cs="Consolas"/>
+          <w:color w:val="0000FF"/>
+          <w:sz w:val="19"/>
+          <w:szCs w:val="19"/>
+          <w:lang w:val="en-US"/>
+        </w:rPr>
+        <w:t>if</w:t>
+      </w:r>
+      <w:r>
+        <w:rPr>
+          <w:rFonts w:ascii="Consolas" w:hAnsi="Consolas" w:cs="Consolas"/>
+          <w:color w:val="000000"/>
+          <w:sz w:val="19"/>
+          <w:szCs w:val="19"/>
+          <w:lang w:val="en-US"/>
+        </w:rPr>
+        <w:t xml:space="preserve"> (password == </w:t>
+      </w:r>
+      <w:r>
+        <w:rPr>
+          <w:rFonts w:ascii="Consolas" w:hAnsi="Consolas" w:cs="Consolas"/>
+          <w:color w:val="A31515"/>
+          <w:sz w:val="19"/>
+          <w:szCs w:val="19"/>
+          <w:lang w:val="en-US"/>
+        </w:rPr>
+        <w:t>""</w:t>
+      </w:r>
+      <w:r>
+        <w:rPr>
+          <w:rFonts w:ascii="Consolas" w:hAnsi="Consolas" w:cs="Consolas"/>
+          <w:color w:val="000000"/>
+          <w:sz w:val="19"/>
+          <w:szCs w:val="19"/>
+          <w:lang w:val="en-US"/>
+        </w:rPr>
+        <w:t>)</w:t>
+      </w:r>
+    </w:p>
+    <w:p>
+      <w:pPr>
+        <w:autoSpaceDE w:val="0"/>
+        <w:autoSpaceDN w:val="0"/>
+        <w:adjustRightInd w:val="0"/>
+        <w:spacing w:after="0" w:line="240" w:lineRule="auto"/>
+        <w:rPr>
+          <w:rFonts w:ascii="Consolas" w:hAnsi="Consolas" w:cs="Consolas"/>
+          <w:color w:val="000000"/>
+          <w:sz w:val="19"/>
+          <w:szCs w:val="19"/>
+          <w:lang w:val="en-US"/>
+        </w:rPr>
+      </w:pPr>
+      <w:r>
+        <w:rPr>
+          <w:rFonts w:ascii="Consolas" w:hAnsi="Consolas" w:cs="Consolas"/>
+          <w:color w:val="000000"/>
+          <w:sz w:val="19"/>
+          <w:szCs w:val="19"/>
+          <w:lang w:val="en-US"/>
+        </w:rPr>
+        <w:t xml:space="preserve">                {</w:t>
+      </w:r>
+    </w:p>
+    <w:p>
+      <w:pPr>
+        <w:autoSpaceDE w:val="0"/>
+        <w:autoSpaceDN w:val="0"/>
+        <w:adjustRightInd w:val="0"/>
+        <w:spacing w:after="0" w:line="240" w:lineRule="auto"/>
+        <w:rPr>
+          <w:rFonts w:ascii="Consolas" w:hAnsi="Consolas" w:cs="Consolas"/>
+          <w:color w:val="000000"/>
+          <w:sz w:val="19"/>
+          <w:szCs w:val="19"/>
+          <w:lang w:val="en-US"/>
+        </w:rPr>
+      </w:pPr>
+      <w:r>
+        <w:rPr>
+          <w:rFonts w:ascii="Consolas" w:hAnsi="Consolas" w:cs="Consolas"/>
+          <w:color w:val="000000"/>
+          <w:sz w:val="19"/>
+          <w:szCs w:val="19"/>
+          <w:lang w:val="en-US"/>
+        </w:rPr>
+        <w:t xml:space="preserve">                    json = </w:t>
+      </w:r>
+      <w:r>
+        <w:rPr>
+          <w:rFonts w:ascii="Consolas" w:hAnsi="Consolas" w:cs="Consolas"/>
+          <w:color w:val="A31515"/>
+          <w:sz w:val="19"/>
+          <w:szCs w:val="19"/>
+          <w:lang w:val="en-US"/>
+        </w:rPr>
+        <w:t>"{\"username\":"</w:t>
+      </w:r>
+      <w:r>
+        <w:rPr>
+          <w:rFonts w:ascii="Consolas" w:hAnsi="Consolas" w:cs="Consolas"/>
+          <w:color w:val="000000"/>
+          <w:sz w:val="19"/>
+          <w:szCs w:val="19"/>
+          <w:lang w:val="en-US"/>
+        </w:rPr>
+        <w:t xml:space="preserve"> + </w:t>
+      </w:r>
+      <w:proofErr w:type="spellStart"/>
+      <w:r>
+        <w:rPr>
+          <w:rFonts w:ascii="Consolas" w:hAnsi="Consolas" w:cs="Consolas"/>
+          <w:color w:val="000000"/>
+          <w:sz w:val="19"/>
+          <w:szCs w:val="19"/>
+          <w:lang w:val="en-US"/>
+        </w:rPr>
+        <w:t>jsonUsername</w:t>
+      </w:r>
+      <w:proofErr w:type="spellEnd"/>
+      <w:r>
+        <w:rPr>
+          <w:rFonts w:ascii="Consolas" w:hAnsi="Consolas" w:cs="Consolas"/>
+          <w:color w:val="000000"/>
+          <w:sz w:val="19"/>
+          <w:szCs w:val="19"/>
+          <w:lang w:val="en-US"/>
+        </w:rPr>
+        <w:t xml:space="preserve"> + </w:t>
+      </w:r>
+      <w:r>
+        <w:rPr>
+          <w:rFonts w:ascii="Consolas" w:hAnsi="Consolas" w:cs="Consolas"/>
+          <w:color w:val="A31515"/>
+          <w:sz w:val="19"/>
+          <w:szCs w:val="19"/>
+          <w:lang w:val="en-US"/>
+        </w:rPr>
+        <w:t>","</w:t>
+      </w:r>
+    </w:p>
+    <w:p>
+      <w:pPr>
+        <w:autoSpaceDE w:val="0"/>
+        <w:autoSpaceDN w:val="0"/>
+        <w:adjustRightInd w:val="0"/>
+        <w:spacing w:after="0" w:line="240" w:lineRule="auto"/>
+        <w:rPr>
+          <w:rFonts w:ascii="Consolas" w:hAnsi="Consolas" w:cs="Consolas"/>
+          <w:color w:val="000000"/>
+          <w:sz w:val="19"/>
+          <w:szCs w:val="19"/>
+          <w:lang w:val="en-US"/>
+        </w:rPr>
+      </w:pPr>
+      <w:r>
+        <w:rPr>
+          <w:rFonts w:ascii="Consolas" w:hAnsi="Consolas" w:cs="Consolas"/>
+          <w:color w:val="000000"/>
+          <w:sz w:val="19"/>
+          <w:szCs w:val="19"/>
+          <w:lang w:val="en-US"/>
+        </w:rPr>
+        <w:t xml:space="preserve">                        + </w:t>
+      </w:r>
+      <w:r>
+        <w:rPr>
+          <w:rFonts w:ascii="Consolas" w:hAnsi="Consolas" w:cs="Consolas"/>
+          <w:color w:val="A31515"/>
+          <w:sz w:val="19"/>
+          <w:szCs w:val="19"/>
+          <w:lang w:val="en-US"/>
+        </w:rPr>
+        <w:t>"\"Email\":"</w:t>
+      </w:r>
+      <w:r>
+        <w:rPr>
+          <w:rFonts w:ascii="Consolas" w:hAnsi="Consolas" w:cs="Consolas"/>
+          <w:color w:val="000000"/>
+          <w:sz w:val="19"/>
+          <w:szCs w:val="19"/>
+          <w:lang w:val="en-US"/>
+        </w:rPr>
+        <w:t xml:space="preserve"> + </w:t>
+      </w:r>
+      <w:proofErr w:type="spellStart"/>
+      <w:r>
+        <w:rPr>
+          <w:rFonts w:ascii="Consolas" w:hAnsi="Consolas" w:cs="Consolas"/>
+          <w:color w:val="000000"/>
+          <w:sz w:val="19"/>
+          <w:szCs w:val="19"/>
+          <w:lang w:val="en-US"/>
+        </w:rPr>
+        <w:t>jsonEmail</w:t>
+      </w:r>
+      <w:proofErr w:type="spellEnd"/>
+      <w:r>
+        <w:rPr>
+          <w:rFonts w:ascii="Consolas" w:hAnsi="Consolas" w:cs="Consolas"/>
+          <w:color w:val="000000"/>
+          <w:sz w:val="19"/>
+          <w:szCs w:val="19"/>
+          <w:lang w:val="en-US"/>
+        </w:rPr>
+        <w:t xml:space="preserve"> + </w:t>
+      </w:r>
+      <w:r>
+        <w:rPr>
+          <w:rFonts w:ascii="Consolas" w:hAnsi="Consolas" w:cs="Consolas"/>
+          <w:color w:val="A31515"/>
+          <w:sz w:val="19"/>
+          <w:szCs w:val="19"/>
+          <w:lang w:val="en-US"/>
+        </w:rPr>
+        <w:t>"}"</w:t>
+      </w:r>
+      <w:r>
+        <w:rPr>
+          <w:rFonts w:ascii="Consolas" w:hAnsi="Consolas" w:cs="Consolas"/>
+          <w:color w:val="000000"/>
+          <w:sz w:val="19"/>
+          <w:szCs w:val="19"/>
+          <w:lang w:val="en-US"/>
+        </w:rPr>
+        <w:t>;</w:t>
+      </w:r>
+    </w:p>
+    <w:p>
+      <w:pPr>
+        <w:autoSpaceDE w:val="0"/>
+        <w:autoSpaceDN w:val="0"/>
+        <w:adjustRightInd w:val="0"/>
+        <w:spacing w:after="0" w:line="240" w:lineRule="auto"/>
+        <w:rPr>
+          <w:rFonts w:ascii="Consolas" w:hAnsi="Consolas" w:cs="Consolas"/>
+          <w:color w:val="000000"/>
+          <w:sz w:val="19"/>
+          <w:szCs w:val="19"/>
+          <w:lang w:val="en-US"/>
+        </w:rPr>
+      </w:pPr>
+      <w:r>
+        <w:rPr>
+          <w:rFonts w:ascii="Consolas" w:hAnsi="Consolas" w:cs="Consolas"/>
+          <w:color w:val="000000"/>
+          <w:sz w:val="19"/>
+          <w:szCs w:val="19"/>
+          <w:lang w:val="en-US"/>
+        </w:rPr>
+        <w:t xml:space="preserve">                }</w:t>
+      </w:r>
+    </w:p>
+    <w:p>
+      <w:pPr>
+        <w:autoSpaceDE w:val="0"/>
+        <w:autoSpaceDN w:val="0"/>
+        <w:adjustRightInd w:val="0"/>
+        <w:spacing w:after="0" w:line="240" w:lineRule="auto"/>
+        <w:rPr>
+          <w:rFonts w:ascii="Consolas" w:hAnsi="Consolas" w:cs="Consolas"/>
+          <w:color w:val="000000"/>
+          <w:sz w:val="19"/>
+          <w:szCs w:val="19"/>
+          <w:lang w:val="en-US"/>
+        </w:rPr>
+      </w:pPr>
+      <w:r>
+        <w:rPr>
+          <w:rFonts w:ascii="Consolas" w:hAnsi="Consolas" w:cs="Consolas"/>
+          <w:color w:val="000000"/>
+          <w:sz w:val="19"/>
+          <w:szCs w:val="19"/>
+          <w:lang w:val="en-US"/>
+        </w:rPr>
+        <w:t xml:space="preserve">                </w:t>
+      </w:r>
+      <w:r>
+        <w:rPr>
+          <w:rFonts w:ascii="Consolas" w:hAnsi="Consolas" w:cs="Consolas"/>
+          <w:color w:val="0000FF"/>
+          <w:sz w:val="19"/>
+          <w:szCs w:val="19"/>
+          <w:lang w:val="en-US"/>
+        </w:rPr>
+        <w:t>else</w:t>
+      </w:r>
+    </w:p>
+    <w:p>
+      <w:pPr>
+        <w:autoSpaceDE w:val="0"/>
+        <w:autoSpaceDN w:val="0"/>
+        <w:adjustRightInd w:val="0"/>
+        <w:spacing w:after="0" w:line="240" w:lineRule="auto"/>
+        <w:rPr>
+          <w:rFonts w:ascii="Consolas" w:hAnsi="Consolas" w:cs="Consolas"/>
+          <w:color w:val="000000"/>
+          <w:sz w:val="19"/>
+          <w:szCs w:val="19"/>
+          <w:lang w:val="en-US"/>
+        </w:rPr>
+      </w:pPr>
+      <w:r>
+        <w:rPr>
+          <w:rFonts w:ascii="Consolas" w:hAnsi="Consolas" w:cs="Consolas"/>
+          <w:color w:val="000000"/>
+          <w:sz w:val="19"/>
+          <w:szCs w:val="19"/>
+          <w:lang w:val="en-US"/>
+        </w:rPr>
+        <w:t xml:space="preserve">                {</w:t>
+      </w:r>
+    </w:p>
+    <w:p>
+      <w:pPr>
+        <w:autoSpaceDE w:val="0"/>
+        <w:autoSpaceDN w:val="0"/>
+        <w:adjustRightInd w:val="0"/>
+        <w:spacing w:after="0" w:line="240" w:lineRule="auto"/>
+        <w:rPr>
+          <w:rFonts w:ascii="Consolas" w:hAnsi="Consolas" w:cs="Consolas"/>
+          <w:color w:val="000000"/>
+          <w:sz w:val="19"/>
+          <w:szCs w:val="19"/>
+          <w:lang w:val="en-US"/>
+        </w:rPr>
+      </w:pPr>
+      <w:r>
+        <w:rPr>
+          <w:rFonts w:ascii="Consolas" w:hAnsi="Consolas" w:cs="Consolas"/>
+          <w:color w:val="000000"/>
+          <w:sz w:val="19"/>
+          <w:szCs w:val="19"/>
+          <w:lang w:val="en-US"/>
+        </w:rPr>
+        <w:t xml:space="preserve">                    json = </w:t>
+      </w:r>
+      <w:r>
+        <w:rPr>
+          <w:rFonts w:ascii="Consolas" w:hAnsi="Consolas" w:cs="Consolas"/>
+          <w:color w:val="A31515"/>
+          <w:sz w:val="19"/>
+          <w:szCs w:val="19"/>
+          <w:lang w:val="en-US"/>
+        </w:rPr>
+        <w:t>"{\"username\":"</w:t>
+      </w:r>
+      <w:r>
+        <w:rPr>
+          <w:rFonts w:ascii="Consolas" w:hAnsi="Consolas" w:cs="Consolas"/>
+          <w:color w:val="000000"/>
+          <w:sz w:val="19"/>
+          <w:szCs w:val="19"/>
+          <w:lang w:val="en-US"/>
+        </w:rPr>
+        <w:t xml:space="preserve"> + </w:t>
+      </w:r>
+      <w:proofErr w:type="spellStart"/>
+      <w:r>
+        <w:rPr>
+          <w:rFonts w:ascii="Consolas" w:hAnsi="Consolas" w:cs="Consolas"/>
+          <w:color w:val="000000"/>
+          <w:sz w:val="19"/>
+          <w:szCs w:val="19"/>
+          <w:lang w:val="en-US"/>
+        </w:rPr>
+        <w:t>jsonUsername</w:t>
+      </w:r>
+      <w:proofErr w:type="spellEnd"/>
+      <w:r>
+        <w:rPr>
+          <w:rFonts w:ascii="Consolas" w:hAnsi="Consolas" w:cs="Consolas"/>
+          <w:color w:val="000000"/>
+          <w:sz w:val="19"/>
+          <w:szCs w:val="19"/>
+          <w:lang w:val="en-US"/>
+        </w:rPr>
+        <w:t xml:space="preserve"> + </w:t>
+      </w:r>
+      <w:r>
+        <w:rPr>
+          <w:rFonts w:ascii="Consolas" w:hAnsi="Consolas" w:cs="Consolas"/>
+          <w:color w:val="A31515"/>
+          <w:sz w:val="19"/>
+          <w:szCs w:val="19"/>
+          <w:lang w:val="en-US"/>
+        </w:rPr>
+        <w:t>","</w:t>
+      </w:r>
+    </w:p>
+    <w:p>
+      <w:pPr>
+        <w:autoSpaceDE w:val="0"/>
+        <w:autoSpaceDN w:val="0"/>
+        <w:adjustRightInd w:val="0"/>
+        <w:spacing w:after="0" w:line="240" w:lineRule="auto"/>
+        <w:rPr>
+          <w:rFonts w:ascii="Consolas" w:hAnsi="Consolas" w:cs="Consolas"/>
+          <w:color w:val="000000"/>
+          <w:sz w:val="19"/>
+          <w:szCs w:val="19"/>
+          <w:lang w:val="en-US"/>
+        </w:rPr>
+      </w:pPr>
+      <w:r>
+        <w:rPr>
+          <w:rFonts w:ascii="Consolas" w:hAnsi="Consolas" w:cs="Consolas"/>
+          <w:color w:val="000000"/>
+          <w:sz w:val="19"/>
+          <w:szCs w:val="19"/>
+          <w:lang w:val="en-US"/>
+        </w:rPr>
+        <w:t xml:space="preserve">                       + </w:t>
+      </w:r>
+      <w:r>
+        <w:rPr>
+          <w:rFonts w:ascii="Consolas" w:hAnsi="Consolas" w:cs="Consolas"/>
+          <w:color w:val="A31515"/>
+          <w:sz w:val="19"/>
+          <w:szCs w:val="19"/>
+          <w:lang w:val="en-US"/>
+        </w:rPr>
+        <w:t>"\"Email\":"</w:t>
+      </w:r>
+      <w:r>
+        <w:rPr>
+          <w:rFonts w:ascii="Consolas" w:hAnsi="Consolas" w:cs="Consolas"/>
+          <w:color w:val="000000"/>
+          <w:sz w:val="19"/>
+          <w:szCs w:val="19"/>
+          <w:lang w:val="en-US"/>
+        </w:rPr>
+        <w:t xml:space="preserve"> + </w:t>
+      </w:r>
+      <w:proofErr w:type="spellStart"/>
+      <w:r>
+        <w:rPr>
+          <w:rFonts w:ascii="Consolas" w:hAnsi="Consolas" w:cs="Consolas"/>
+          <w:color w:val="000000"/>
+          <w:sz w:val="19"/>
+          <w:szCs w:val="19"/>
+          <w:lang w:val="en-US"/>
+        </w:rPr>
+        <w:t>jsonEmail</w:t>
+      </w:r>
+      <w:proofErr w:type="spellEnd"/>
+      <w:r>
+        <w:rPr>
+          <w:rFonts w:ascii="Consolas" w:hAnsi="Consolas" w:cs="Consolas"/>
+          <w:color w:val="000000"/>
+          <w:sz w:val="19"/>
+          <w:szCs w:val="19"/>
+          <w:lang w:val="en-US"/>
+        </w:rPr>
+        <w:t xml:space="preserve"> + </w:t>
+      </w:r>
+      <w:r>
+        <w:rPr>
+          <w:rFonts w:ascii="Consolas" w:hAnsi="Consolas" w:cs="Consolas"/>
+          <w:color w:val="A31515"/>
+          <w:sz w:val="19"/>
+          <w:szCs w:val="19"/>
+          <w:lang w:val="en-US"/>
+        </w:rPr>
+        <w:t>","</w:t>
+      </w:r>
+    </w:p>
+    <w:p>
+      <w:pPr>
+        <w:autoSpaceDE w:val="0"/>
+        <w:autoSpaceDN w:val="0"/>
+        <w:adjustRightInd w:val="0"/>
+        <w:spacing w:after="0" w:line="240" w:lineRule="auto"/>
+        <w:rPr>
+          <w:rFonts w:ascii="Consolas" w:hAnsi="Consolas" w:cs="Consolas"/>
+          <w:color w:val="000000"/>
+          <w:sz w:val="19"/>
+          <w:szCs w:val="19"/>
+          <w:lang w:val="en-US"/>
+        </w:rPr>
+      </w:pPr>
+      <w:r>
+        <w:rPr>
+          <w:rFonts w:ascii="Consolas" w:hAnsi="Consolas" w:cs="Consolas"/>
+          <w:color w:val="000000"/>
+          <w:sz w:val="19"/>
+          <w:szCs w:val="19"/>
+          <w:lang w:val="en-US"/>
+        </w:rPr>
+        <w:t xml:space="preserve">                       + </w:t>
+      </w:r>
+      <w:r>
+        <w:rPr>
+          <w:rFonts w:ascii="Consolas" w:hAnsi="Consolas" w:cs="Consolas"/>
+          <w:color w:val="A31515"/>
+          <w:sz w:val="19"/>
+          <w:szCs w:val="19"/>
+          <w:lang w:val="en-US"/>
+        </w:rPr>
+        <w:t>"\"Password\":"</w:t>
+      </w:r>
+      <w:r>
+        <w:rPr>
+          <w:rFonts w:ascii="Consolas" w:hAnsi="Consolas" w:cs="Consolas"/>
+          <w:color w:val="000000"/>
+          <w:sz w:val="19"/>
+          <w:szCs w:val="19"/>
+          <w:lang w:val="en-US"/>
+        </w:rPr>
+        <w:t xml:space="preserve"> + password + </w:t>
+      </w:r>
+      <w:r>
+        <w:rPr>
+          <w:rFonts w:ascii="Consolas" w:hAnsi="Consolas" w:cs="Consolas"/>
+          <w:color w:val="A31515"/>
+          <w:sz w:val="19"/>
+          <w:szCs w:val="19"/>
+          <w:lang w:val="en-US"/>
+        </w:rPr>
+        <w:t>"}"</w:t>
+      </w:r>
+      <w:r>
+        <w:rPr>
+          <w:rFonts w:ascii="Consolas" w:hAnsi="Consolas" w:cs="Consolas"/>
+          <w:color w:val="000000"/>
+          <w:sz w:val="19"/>
+          <w:szCs w:val="19"/>
+          <w:lang w:val="en-US"/>
+        </w:rPr>
+        <w:t>;</w:t>
+      </w:r>
+    </w:p>
+    <w:p>
+      <w:pPr>
+        <w:rPr>
+          <w:lang w:val="en-US"/>
+        </w:rPr>
+      </w:pPr>
+      <w:r>
+        <w:rPr>
+          <w:rFonts w:ascii="Consolas" w:hAnsi="Consolas" w:cs="Consolas"/>
+          <w:color w:val="000000"/>
+          <w:sz w:val="19"/>
+          <w:szCs w:val="19"/>
+          <w:lang w:val="en-US"/>
+        </w:rPr>
+        <w:t xml:space="preserve">                }</w:t>
+      </w:r>
+    </w:p>
+    <w:p>
+      <w:r>
+        <w:t>Zo valt op te m</w:t>
+      </w:r>
+      <w:r>
+        <w:t xml:space="preserve">erken dat het enige verschil is in de request de json data die mee wordt gestuurd. Zo kan je er mee om heen spelen en hoef je niet te verplichten aan een verplichte soort </w:t>
+      </w:r>
+    </w:p>
+    <w:p>
+      <w:pPr>
+        <w:autoSpaceDE w:val="0"/>
+        <w:autoSpaceDN w:val="0"/>
+        <w:adjustRightInd w:val="0"/>
+        <w:spacing w:after="0" w:line="240" w:lineRule="auto"/>
+        <w:rPr>
+          <w:rFonts w:ascii="Consolas" w:hAnsi="Consolas" w:cs="Consolas"/>
+          <w:color w:val="000000"/>
+          <w:sz w:val="19"/>
+          <w:szCs w:val="19"/>
+        </w:rPr>
+      </w:pPr>
+    </w:p>
+    <w:p>
+      <w:pPr>
+        <w:autoSpaceDE w:val="0"/>
+        <w:autoSpaceDN w:val="0"/>
+        <w:adjustRightInd w:val="0"/>
+        <w:spacing w:after="0" w:line="240" w:lineRule="auto"/>
+        <w:rPr>
+          <w:rFonts w:ascii="Consolas" w:hAnsi="Consolas" w:cs="Consolas"/>
+          <w:color w:val="000000"/>
+          <w:sz w:val="19"/>
+          <w:szCs w:val="19"/>
+        </w:rPr>
+      </w:pPr>
+      <w:r>
+        <w:rPr>
+          <w:rFonts w:ascii="Consolas" w:hAnsi="Consolas" w:cs="Consolas"/>
+          <w:color w:val="000000"/>
+          <w:sz w:val="19"/>
+          <w:szCs w:val="19"/>
+        </w:rPr>
+        <w:t xml:space="preserve">En dan voeren we </w:t>
+      </w:r>
+      <w:r>
+        <w:rPr>
+          <w:rFonts w:ascii="Consolas" w:hAnsi="Consolas" w:cs="Consolas"/>
+          <w:color w:val="000000"/>
+          <w:sz w:val="19"/>
+          <w:szCs w:val="19"/>
+        </w:rPr>
+        <w:t>de call uit</w:t>
+      </w:r>
+    </w:p>
+    <w:p>
+      <w:pPr>
+        <w:autoSpaceDE w:val="0"/>
+        <w:autoSpaceDN w:val="0"/>
+        <w:adjustRightInd w:val="0"/>
+        <w:spacing w:after="0" w:line="240" w:lineRule="auto"/>
+        <w:rPr>
+          <w:rFonts w:ascii="Consolas" w:hAnsi="Consolas" w:cs="Consolas"/>
+          <w:color w:val="000000"/>
+          <w:sz w:val="19"/>
+          <w:szCs w:val="19"/>
+          <w:lang w:val="en-US"/>
+        </w:rPr>
+      </w:pPr>
+      <w:r>
+        <w:rPr>
+          <w:rFonts w:ascii="Consolas" w:hAnsi="Consolas" w:cs="Consolas"/>
+          <w:color w:val="000000"/>
+          <w:sz w:val="19"/>
+          <w:szCs w:val="19"/>
+        </w:rPr>
+        <w:t xml:space="preserve">            </w:t>
+      </w:r>
+      <w:r>
+        <w:rPr>
+          <w:rFonts w:ascii="Consolas" w:hAnsi="Consolas" w:cs="Consolas"/>
+          <w:color w:val="008000"/>
+          <w:sz w:val="19"/>
+          <w:szCs w:val="19"/>
+          <w:lang w:val="en-US"/>
+        </w:rPr>
+        <w:t>//Make the call</w:t>
+      </w:r>
+    </w:p>
+    <w:p>
+      <w:pPr>
+        <w:autoSpaceDE w:val="0"/>
+        <w:autoSpaceDN w:val="0"/>
+        <w:adjustRightInd w:val="0"/>
+        <w:spacing w:after="0" w:line="240" w:lineRule="auto"/>
+        <w:ind w:left="708"/>
+        <w:rPr>
+          <w:rFonts w:ascii="Consolas" w:hAnsi="Consolas" w:cs="Consolas"/>
+          <w:color w:val="000000"/>
+          <w:sz w:val="19"/>
+          <w:szCs w:val="19"/>
+          <w:lang w:val="en-US"/>
+        </w:rPr>
+      </w:pPr>
+      <w:r>
+        <w:rPr>
+          <w:rFonts w:ascii="Consolas" w:hAnsi="Consolas" w:cs="Consolas"/>
+          <w:color w:val="0000FF"/>
+          <w:sz w:val="19"/>
+          <w:szCs w:val="19"/>
+          <w:lang w:val="en-US"/>
+        </w:rPr>
+        <w:t xml:space="preserve">      </w:t>
+      </w:r>
+      <w:r>
+        <w:rPr>
+          <w:rFonts w:ascii="Consolas" w:hAnsi="Consolas" w:cs="Consolas"/>
+          <w:color w:val="0000FF"/>
+          <w:sz w:val="19"/>
+          <w:szCs w:val="19"/>
+          <w:lang w:val="en-US"/>
+        </w:rPr>
+        <w:t>string</w:t>
+      </w:r>
+      <w:r>
+        <w:rPr>
+          <w:rFonts w:ascii="Consolas" w:hAnsi="Consolas" w:cs="Consolas"/>
+          <w:color w:val="000000"/>
+          <w:sz w:val="19"/>
+          <w:szCs w:val="19"/>
+          <w:lang w:val="en-US"/>
+        </w:rPr>
+        <w:t xml:space="preserve"> </w:t>
+      </w:r>
+      <w:proofErr w:type="spellStart"/>
+      <w:r>
+        <w:rPr>
+          <w:rFonts w:ascii="Consolas" w:hAnsi="Consolas" w:cs="Consolas"/>
+          <w:color w:val="000000"/>
+          <w:sz w:val="19"/>
+          <w:szCs w:val="19"/>
+          <w:lang w:val="en-US"/>
+        </w:rPr>
+        <w:t>webUri</w:t>
+      </w:r>
+      <w:proofErr w:type="spellEnd"/>
+      <w:r>
+        <w:rPr>
+          <w:rFonts w:ascii="Consolas" w:hAnsi="Consolas" w:cs="Consolas"/>
+          <w:color w:val="000000"/>
+          <w:sz w:val="19"/>
+          <w:szCs w:val="19"/>
+          <w:lang w:val="en-US"/>
+        </w:rPr>
+        <w:t xml:space="preserve"> = </w:t>
+      </w:r>
+      <w:proofErr w:type="spellStart"/>
+      <w:r>
+        <w:rPr>
+          <w:rFonts w:ascii="Consolas" w:hAnsi="Consolas" w:cs="Consolas"/>
+          <w:color w:val="000000"/>
+          <w:sz w:val="19"/>
+          <w:szCs w:val="19"/>
+          <w:lang w:val="en-US"/>
+        </w:rPr>
+        <w:t>API_Address</w:t>
+      </w:r>
+      <w:proofErr w:type="spellEnd"/>
+      <w:r>
+        <w:rPr>
+          <w:rFonts w:ascii="Consolas" w:hAnsi="Consolas" w:cs="Consolas"/>
+          <w:color w:val="000000"/>
+          <w:sz w:val="19"/>
+          <w:szCs w:val="19"/>
+          <w:lang w:val="en-US"/>
+        </w:rPr>
+        <w:t xml:space="preserve"> + </w:t>
+      </w:r>
+      <w:r>
+        <w:rPr>
+          <w:rFonts w:ascii="Consolas" w:hAnsi="Consolas" w:cs="Consolas"/>
+          <w:color w:val="A31515"/>
+          <w:sz w:val="19"/>
+          <w:szCs w:val="19"/>
+          <w:lang w:val="en-US"/>
+        </w:rPr>
+        <w:t>$"users/</w:t>
+      </w:r>
+      <w:r>
+        <w:rPr>
+          <w:rFonts w:ascii="Consolas" w:hAnsi="Consolas" w:cs="Consolas"/>
+          <w:color w:val="000000"/>
+          <w:sz w:val="19"/>
+          <w:szCs w:val="19"/>
+          <w:lang w:val="en-US"/>
+        </w:rPr>
+        <w:t>{id}</w:t>
+      </w:r>
+      <w:r>
+        <w:rPr>
+          <w:rFonts w:ascii="Consolas" w:hAnsi="Consolas" w:cs="Consolas"/>
+          <w:color w:val="A31515"/>
+          <w:sz w:val="19"/>
+          <w:szCs w:val="19"/>
+          <w:lang w:val="en-US"/>
+        </w:rPr>
+        <w:t>"</w:t>
+      </w:r>
+      <w:r>
+        <w:rPr>
+          <w:rFonts w:ascii="Consolas" w:hAnsi="Consolas" w:cs="Consolas"/>
+          <w:color w:val="000000"/>
+          <w:sz w:val="19"/>
+          <w:szCs w:val="19"/>
+          <w:lang w:val="en-US"/>
+        </w:rPr>
+        <w:t xml:space="preserve">            </w:t>
+      </w:r>
+      <w:r>
+        <w:rPr>
+          <w:rFonts w:ascii="Consolas" w:hAnsi="Consolas" w:cs="Consolas"/>
+          <w:color w:val="000000"/>
+          <w:sz w:val="19"/>
+          <w:szCs w:val="19"/>
+          <w:lang w:val="en-US"/>
+        </w:rPr>
+        <w:t xml:space="preserve">              </w:t>
+      </w:r>
+    </w:p>
+    <w:p>
+      <w:pPr>
+        <w:autoSpaceDE w:val="0"/>
+        <w:autoSpaceDN w:val="0"/>
+        <w:adjustRightInd w:val="0"/>
+        <w:spacing w:after="0" w:line="240" w:lineRule="auto"/>
+        <w:ind w:left="708"/>
+        <w:rPr>
+          <w:rFonts w:ascii="Consolas" w:hAnsi="Consolas" w:cs="Consolas"/>
+          <w:color w:val="000000"/>
+          <w:sz w:val="19"/>
+          <w:szCs w:val="19"/>
+          <w:lang w:val="en-US"/>
+        </w:rPr>
+      </w:pPr>
+      <w:bookmarkStart w:id="0" w:name="_GoBack"/>
+      <w:bookmarkEnd w:id="0"/>
+      <w:proofErr w:type="spellStart"/>
+      <w:r>
+        <w:rPr>
+          <w:rFonts w:ascii="Consolas" w:hAnsi="Consolas" w:cs="Consolas"/>
+          <w:color w:val="000000"/>
+          <w:sz w:val="19"/>
+          <w:szCs w:val="19"/>
+          <w:lang w:val="en-US"/>
+        </w:rPr>
         <w:t>webClient.Headers.Add</w:t>
       </w:r>
       <w:proofErr w:type="spellEnd"/>
@@ -2205,6 +3055,13 @@
     </w:p>
     <w:p>
       <w:pPr>
+        <w:rPr>
+          <w:lang w:val="en-US"/>
+        </w:rPr>
+      </w:pPr>
+    </w:p>
+    <w:p>
+      <w:pPr>
         <w:pStyle w:val="Kop2"/>
       </w:pPr>
       <w:r>
@@ -2215,7 +3072,7 @@
       </w:r>
     </w:p>
     <w:p>
-      <w:hyperlink r:id="rId11" w:history="1">
+      <w:hyperlink r:id="rId12" w:history="1">
         <w:r>
           <w:rPr>
             <w:rStyle w:val="Hyperlink"/>
@@ -2244,7 +3101,7 @@
           <w:lang w:val="en-US"/>
         </w:rPr>
       </w:pPr>
-      <w:hyperlink r:id="rId12" w:history="1">
+      <w:hyperlink r:id="rId13" w:history="1">
         <w:r>
           <w:rPr>
             <w:rStyle w:val="Hyperlink"/>

</xml_diff>